<commit_message>
added dynamic doctor and daily patient list for doctor
</commit_message>
<xml_diff>
--- a/doctor appointment system 21 Hariom.docx
+++ b/doctor appointment system 21 Hariom.docx
@@ -113,6 +113,77 @@
     <w:p>
       <w:pPr>
         <w:spacing w:after="0" w:line="240" w:lineRule="auto"/>
+        <w:rPr>
+          <w:rFonts w:ascii="Times New Roman" w:eastAsia="Times New Roman" w:hAnsi="Times New Roman" w:cs="Times New Roman"/>
+          <w:b/>
+          <w:color w:val="0D0D0D"/>
+          <w:sz w:val="32"/>
+          <w:szCs w:val="32"/>
+        </w:rPr>
+      </w:pPr>
+    </w:p>
+    <w:p>
+      <w:pPr>
+        <w:spacing w:after="0" w:line="240" w:lineRule="auto"/>
+        <w:jc w:val="center"/>
+        <w:rPr>
+          <w:rFonts w:ascii="Times New Roman" w:eastAsia="Times New Roman" w:hAnsi="Times New Roman" w:cs="Times New Roman"/>
+          <w:b/>
+          <w:color w:val="0D0D0D"/>
+          <w:sz w:val="32"/>
+          <w:szCs w:val="32"/>
+        </w:rPr>
+      </w:pPr>
+      <w:r>
+        <w:rPr>
+          <w:rFonts w:ascii="Times New Roman" w:eastAsia="Times New Roman" w:hAnsi="Times New Roman" w:cs="Times New Roman"/>
+          <w:b/>
+          <w:color w:val="0D0D0D"/>
+          <w:sz w:val="32"/>
+          <w:szCs w:val="32"/>
+        </w:rPr>
+        <w:t>Submitted By:</w:t>
+      </w:r>
+    </w:p>
+    <w:p>
+      <w:pPr>
+        <w:spacing w:after="0" w:line="240" w:lineRule="auto"/>
+        <w:jc w:val="center"/>
+        <w:rPr>
+          <w:rFonts w:ascii="Times New Roman" w:eastAsia="Times New Roman" w:hAnsi="Times New Roman" w:cs="Times New Roman"/>
+          <w:b/>
+          <w:color w:val="0D0D0D"/>
+          <w:sz w:val="32"/>
+          <w:szCs w:val="32"/>
+        </w:rPr>
+      </w:pPr>
+    </w:p>
+    <w:p>
+      <w:pPr>
+        <w:spacing w:after="0" w:line="240" w:lineRule="auto"/>
+        <w:jc w:val="center"/>
+        <w:rPr>
+          <w:rFonts w:ascii="Times New Roman" w:eastAsia="Times New Roman" w:hAnsi="Times New Roman" w:cs="Times New Roman"/>
+          <w:b/>
+          <w:color w:val="0D0D0D"/>
+          <w:sz w:val="28"/>
+          <w:szCs w:val="28"/>
+        </w:rPr>
+      </w:pPr>
+      <w:r>
+        <w:rPr>
+          <w:rFonts w:ascii="Times New Roman" w:eastAsia="Times New Roman" w:hAnsi="Times New Roman" w:cs="Times New Roman"/>
+          <w:b/>
+          <w:color w:val="0D0D0D"/>
+          <w:sz w:val="32"/>
+          <w:szCs w:val="32"/>
+        </w:rPr>
+        <w:t>21 Hariom Tarakh</w:t>
+      </w:r>
+    </w:p>
+    <w:p>
+      <w:pPr>
+        <w:spacing w:after="0" w:line="240" w:lineRule="auto"/>
         <w:jc w:val="center"/>
         <w:rPr>
           <w:rFonts w:ascii="Times New Roman" w:eastAsia="Times New Roman" w:hAnsi="Times New Roman" w:cs="Times New Roman"/>
@@ -121,157 +192,6 @@
           <w:szCs w:val="28"/>
         </w:rPr>
       </w:pPr>
-      <w:r>
-        <w:rPr>
-          <w:rFonts w:ascii="Times New Roman" w:eastAsia="Times New Roman" w:hAnsi="Times New Roman" w:cs="Times New Roman"/>
-          <w:color w:val="0D0D0D"/>
-          <w:sz w:val="28"/>
-          <w:szCs w:val="28"/>
-        </w:rPr>
-        <w:t>Submitted in partial fulfilment of the requirements for the award of degree of</w:t>
-      </w:r>
-    </w:p>
-    <w:p>
-      <w:pPr>
-        <w:spacing w:after="0" w:line="240" w:lineRule="auto"/>
-        <w:jc w:val="center"/>
-        <w:rPr>
-          <w:rFonts w:ascii="Times New Roman" w:eastAsia="Times New Roman" w:hAnsi="Times New Roman" w:cs="Times New Roman"/>
-          <w:color w:val="0D0D0D"/>
-          <w:sz w:val="28"/>
-          <w:szCs w:val="28"/>
-        </w:rPr>
-      </w:pPr>
-    </w:p>
-    <w:p>
-      <w:pPr>
-        <w:spacing w:after="0" w:line="240" w:lineRule="auto"/>
-        <w:jc w:val="center"/>
-        <w:rPr>
-          <w:rFonts w:ascii="Times New Roman" w:eastAsia="Times New Roman" w:hAnsi="Times New Roman" w:cs="Times New Roman"/>
-          <w:b/>
-          <w:color w:val="0D0D0D"/>
-          <w:sz w:val="28"/>
-          <w:szCs w:val="32"/>
-        </w:rPr>
-      </w:pPr>
-    </w:p>
-    <w:p>
-      <w:pPr>
-        <w:spacing w:after="0" w:line="240" w:lineRule="auto"/>
-        <w:jc w:val="center"/>
-        <w:rPr>
-          <w:rFonts w:ascii="Times New Roman" w:eastAsia="Times New Roman" w:hAnsi="Times New Roman" w:cs="Times New Roman"/>
-          <w:b/>
-          <w:color w:val="0D0D0D"/>
-          <w:sz w:val="32"/>
-          <w:szCs w:val="32"/>
-        </w:rPr>
-      </w:pPr>
-      <w:r>
-        <w:rPr>
-          <w:rFonts w:ascii="Times New Roman" w:eastAsia="Times New Roman" w:hAnsi="Times New Roman" w:cs="Times New Roman"/>
-          <w:b/>
-          <w:color w:val="0D0D0D"/>
-          <w:sz w:val="28"/>
-          <w:szCs w:val="32"/>
-        </w:rPr>
-        <w:t xml:space="preserve">Bachelor of </w:t>
-      </w:r>
-      <w:r>
-        <w:rPr>
-          <w:rFonts w:ascii="Times New Roman" w:eastAsia="Times New Roman" w:hAnsi="Times New Roman" w:cs="Times New Roman"/>
-          <w:b/>
-          <w:color w:val="0D0D0D"/>
-          <w:sz w:val="28"/>
-          <w:szCs w:val="32"/>
-        </w:rPr>
-        <w:t>Computer Application</w:t>
-      </w:r>
-    </w:p>
-    <w:p>
-      <w:pPr>
-        <w:spacing w:after="0" w:line="240" w:lineRule="auto"/>
-        <w:jc w:val="center"/>
-        <w:rPr>
-          <w:rFonts w:ascii="Times New Roman" w:eastAsia="Times New Roman" w:hAnsi="Times New Roman" w:cs="Times New Roman"/>
-          <w:b/>
-          <w:color w:val="0D0D0D"/>
-          <w:sz w:val="32"/>
-          <w:szCs w:val="32"/>
-        </w:rPr>
-      </w:pPr>
-    </w:p>
-    <w:p>
-      <w:pPr>
-        <w:spacing w:after="0" w:line="240" w:lineRule="auto"/>
-        <w:jc w:val="center"/>
-        <w:rPr>
-          <w:rFonts w:ascii="Times New Roman" w:eastAsia="Times New Roman" w:hAnsi="Times New Roman" w:cs="Times New Roman"/>
-          <w:b/>
-          <w:color w:val="0D0D0D"/>
-          <w:sz w:val="32"/>
-          <w:szCs w:val="32"/>
-        </w:rPr>
-      </w:pPr>
-      <w:r>
-        <w:rPr>
-          <w:rFonts w:ascii="Times New Roman" w:eastAsia="Times New Roman" w:hAnsi="Times New Roman" w:cs="Times New Roman"/>
-          <w:b/>
-          <w:color w:val="0D0D0D"/>
-          <w:sz w:val="32"/>
-          <w:szCs w:val="32"/>
-        </w:rPr>
-        <w:t>Submitted By:</w:t>
-      </w:r>
-    </w:p>
-    <w:p>
-      <w:pPr>
-        <w:spacing w:after="0" w:line="240" w:lineRule="auto"/>
-        <w:jc w:val="center"/>
-        <w:rPr>
-          <w:rFonts w:ascii="Times New Roman" w:eastAsia="Times New Roman" w:hAnsi="Times New Roman" w:cs="Times New Roman"/>
-          <w:b/>
-          <w:color w:val="0D0D0D"/>
-          <w:sz w:val="32"/>
-          <w:szCs w:val="32"/>
-        </w:rPr>
-      </w:pPr>
-    </w:p>
-    <w:p>
-      <w:pPr>
-        <w:spacing w:after="0" w:line="240" w:lineRule="auto"/>
-        <w:jc w:val="center"/>
-        <w:rPr>
-          <w:rFonts w:ascii="Times New Roman" w:eastAsia="Times New Roman" w:hAnsi="Times New Roman" w:cs="Times New Roman"/>
-          <w:b/>
-          <w:color w:val="0D0D0D"/>
-          <w:sz w:val="28"/>
-          <w:szCs w:val="28"/>
-        </w:rPr>
-      </w:pPr>
-      <w:r>
-        <w:rPr>
-          <w:rFonts w:ascii="Times New Roman" w:eastAsia="Times New Roman" w:hAnsi="Times New Roman" w:cs="Times New Roman"/>
-          <w:b/>
-          <w:color w:val="0D0D0D"/>
-          <w:sz w:val="32"/>
-          <w:szCs w:val="32"/>
-        </w:rPr>
-        <w:t>21 Hariom Tarakh</w:t>
-      </w:r>
-    </w:p>
-    <w:p>
-      <w:pPr>
-        <w:spacing w:after="0" w:line="240" w:lineRule="auto"/>
-        <w:jc w:val="center"/>
-        <w:rPr>
-          <w:rFonts w:ascii="Times New Roman" w:eastAsia="Times New Roman" w:hAnsi="Times New Roman" w:cs="Times New Roman"/>
-          <w:color w:val="0D0D0D"/>
-          <w:sz w:val="28"/>
-          <w:szCs w:val="28"/>
-        </w:rPr>
-      </w:pPr>
     </w:p>
     <w:p>
       <w:pPr>
@@ -377,49 +297,43 @@
           <w:color w:val="0D0D0D"/>
           <w:sz w:val="28"/>
           <w:szCs w:val="28"/>
+          <w14:ligatures w14:val="standardContextual"/>
         </w:rPr>
         <w:drawing>
-          <wp:inline distT="0" distB="0" distL="0" distR="0" wp14:anchorId="61DC91A8" wp14:editId="01936600">
-            <wp:extent cx="1724025" cy="1724025"/>
-            <wp:effectExtent l="0" t="0" r="9525" b="9525"/>
-            <wp:docPr id="667585853" name="Picture 1"/>
+          <wp:inline distT="0" distB="0" distL="0" distR="0" wp14:anchorId="65F736E7" wp14:editId="68A3FB9E">
+            <wp:extent cx="5276850" cy="2181225"/>
+            <wp:effectExtent l="0" t="0" r="0" b="0"/>
+            <wp:docPr id="787724602" name="Picture 1"/>
             <wp:cNvGraphicFramePr>
-              <a:graphicFrameLocks xmlns:a="http://schemas.openxmlformats.org/drawingml/2006/main"/>
+              <a:graphicFrameLocks xmlns:a="http://schemas.openxmlformats.org/drawingml/2006/main" noChangeAspect="1"/>
             </wp:cNvGraphicFramePr>
             <a:graphic xmlns:a="http://schemas.openxmlformats.org/drawingml/2006/main">
               <a:graphicData uri="http://schemas.openxmlformats.org/drawingml/2006/picture">
                 <pic:pic xmlns:pic="http://schemas.openxmlformats.org/drawingml/2006/picture">
                   <pic:nvPicPr>
-                    <pic:cNvPr id="0" name="Picture 39"/>
-                    <pic:cNvPicPr>
-                      <a:picLocks noChangeArrowheads="1"/>
-                    </pic:cNvPicPr>
+                    <pic:cNvPr id="787724602" name="Picture 787724602"/>
+                    <pic:cNvPicPr/>
                   </pic:nvPicPr>
                   <pic:blipFill>
-                    <a:blip r:embed="rId5">
+                    <a:blip r:embed="rId6">
                       <a:extLst>
                         <a:ext uri="{28A0092B-C50C-407E-A947-70E740481C1C}">
                           <a14:useLocalDpi xmlns:a14="http://schemas.microsoft.com/office/drawing/2010/main" val="0"/>
                         </a:ext>
                       </a:extLst>
                     </a:blip>
-                    <a:srcRect/>
                     <a:stretch>
                       <a:fillRect/>
                     </a:stretch>
                   </pic:blipFill>
-                  <pic:spPr bwMode="auto">
+                  <pic:spPr>
                     <a:xfrm>
                       <a:off x="0" y="0"/>
-                      <a:ext cx="1724025" cy="1724025"/>
+                      <a:ext cx="5276850" cy="2181225"/>
                     </a:xfrm>
                     <a:prstGeom prst="rect">
                       <a:avLst/>
                     </a:prstGeom>
-                    <a:noFill/>
-                    <a:ln>
-                      <a:noFill/>
-                    </a:ln>
                   </pic:spPr>
                 </pic:pic>
               </a:graphicData>
@@ -614,24 +528,24 @@
           <w:sz w:val="32"/>
           <w:szCs w:val="32"/>
         </w:rPr>
+        <w:t>Abstract:</w:t>
+      </w:r>
+    </w:p>
+    <w:p>
+      <w:pPr>
+        <w:rPr>
+          <w:rFonts w:ascii="Times New Roman" w:hAnsi="Times New Roman" w:cs="Times New Roman"/>
+          <w:sz w:val="24"/>
+          <w:szCs w:val="24"/>
+        </w:rPr>
+      </w:pPr>
+      <w:r>
+        <w:rPr>
+          <w:rFonts w:ascii="Times New Roman" w:hAnsi="Times New Roman" w:cs="Times New Roman"/>
+          <w:sz w:val="24"/>
+          <w:szCs w:val="24"/>
+        </w:rPr>
         <w:lastRenderedPageBreak/>
-        <w:t>Abstract:</w:t>
-      </w:r>
-    </w:p>
-    <w:p>
-      <w:pPr>
-        <w:rPr>
-          <w:rFonts w:ascii="Times New Roman" w:hAnsi="Times New Roman" w:cs="Times New Roman"/>
-          <w:sz w:val="28"/>
-          <w:szCs w:val="28"/>
-        </w:rPr>
-      </w:pPr>
-      <w:r>
-        <w:rPr>
-          <w:rFonts w:ascii="Times New Roman" w:hAnsi="Times New Roman" w:cs="Times New Roman"/>
-          <w:sz w:val="28"/>
-          <w:szCs w:val="28"/>
-        </w:rPr>
         <w:t>The doctor appointment system is an online platform aimed at bridging the gap between doctors and patients by providing a convenient and efficient way to schedule appointments, consult doctors, and purchase medicines. This system enhances accessibility to healthcare services, improves patient-doctor communication, and streamlines the appointment booking process. Patients can easily search for doctors based on their specialization, view available time slots, and book appointments accordingly. Additionally, patients can also purchase medicines prescribed by their doctors through the platform. On the other hand, doctors can register on the platform, manage their appointments, and view their daily schedules.</w:t>
       </w:r>
     </w:p>
@@ -639,23 +553,23 @@
       <w:pPr>
         <w:rPr>
           <w:rFonts w:ascii="Times New Roman" w:hAnsi="Times New Roman" w:cs="Times New Roman"/>
-          <w:sz w:val="32"/>
-          <w:szCs w:val="32"/>
-        </w:rPr>
-      </w:pPr>
-      <w:r>
-        <w:rPr>
-          <w:rFonts w:ascii="Times New Roman" w:hAnsi="Times New Roman" w:cs="Times New Roman"/>
-          <w:sz w:val="32"/>
-          <w:szCs w:val="32"/>
+          <w:sz w:val="24"/>
+          <w:szCs w:val="24"/>
+        </w:rPr>
+      </w:pPr>
+      <w:r>
+        <w:rPr>
+          <w:rFonts w:ascii="Times New Roman" w:hAnsi="Times New Roman" w:cs="Times New Roman"/>
+          <w:sz w:val="24"/>
+          <w:szCs w:val="24"/>
         </w:rPr>
         <w:t>2.</w:t>
       </w:r>
       <w:r>
         <w:rPr>
           <w:rFonts w:ascii="Times New Roman" w:hAnsi="Times New Roman" w:cs="Times New Roman"/>
-          <w:sz w:val="32"/>
-          <w:szCs w:val="32"/>
+          <w:sz w:val="24"/>
+          <w:szCs w:val="24"/>
         </w:rPr>
         <w:tab/>
         <w:t>Introduction:</w:t>
@@ -665,15 +579,15 @@
       <w:pPr>
         <w:rPr>
           <w:rFonts w:ascii="Times New Roman" w:hAnsi="Times New Roman" w:cs="Times New Roman"/>
-          <w:sz w:val="28"/>
-          <w:szCs w:val="28"/>
-        </w:rPr>
-      </w:pPr>
-      <w:r>
-        <w:rPr>
-          <w:rFonts w:ascii="Times New Roman" w:hAnsi="Times New Roman" w:cs="Times New Roman"/>
-          <w:sz w:val="28"/>
-          <w:szCs w:val="28"/>
+          <w:sz w:val="24"/>
+          <w:szCs w:val="24"/>
+        </w:rPr>
+      </w:pPr>
+      <w:r>
+        <w:rPr>
+          <w:rFonts w:ascii="Times New Roman" w:hAnsi="Times New Roman" w:cs="Times New Roman"/>
+          <w:sz w:val="24"/>
+          <w:szCs w:val="24"/>
         </w:rPr>
         <w:t>2.1 Motivation:</w:t>
       </w:r>
@@ -682,15 +596,15 @@
       <w:pPr>
         <w:rPr>
           <w:rFonts w:ascii="Times New Roman" w:hAnsi="Times New Roman" w:cs="Times New Roman"/>
-          <w:sz w:val="28"/>
-          <w:szCs w:val="28"/>
-        </w:rPr>
-      </w:pPr>
-      <w:r>
-        <w:rPr>
-          <w:rFonts w:ascii="Times New Roman" w:hAnsi="Times New Roman" w:cs="Times New Roman"/>
-          <w:sz w:val="28"/>
-          <w:szCs w:val="28"/>
+          <w:sz w:val="24"/>
+          <w:szCs w:val="24"/>
+        </w:rPr>
+      </w:pPr>
+      <w:r>
+        <w:rPr>
+          <w:rFonts w:ascii="Times New Roman" w:hAnsi="Times New Roman" w:cs="Times New Roman"/>
+          <w:sz w:val="24"/>
+          <w:szCs w:val="24"/>
         </w:rPr>
         <w:t xml:space="preserve"> The motivation behind developing the doctor appointment system stems from the need to overcome the challenges faced in traditional appointment booking processes. Traditional methods often involve long waiting times, manual paperwork, and difficulty in finding suitable doctors. This online platform aims to address these issues by providing a user-friendly interface for both doctors and patients, thereby enhancing the overall healthcare experience.</w:t>
       </w:r>
@@ -699,15 +613,15 @@
       <w:pPr>
         <w:rPr>
           <w:rFonts w:ascii="Times New Roman" w:hAnsi="Times New Roman" w:cs="Times New Roman"/>
-          <w:sz w:val="28"/>
-          <w:szCs w:val="28"/>
-        </w:rPr>
-      </w:pPr>
-      <w:r>
-        <w:rPr>
-          <w:rFonts w:ascii="Times New Roman" w:hAnsi="Times New Roman" w:cs="Times New Roman"/>
-          <w:sz w:val="28"/>
-          <w:szCs w:val="28"/>
+          <w:sz w:val="24"/>
+          <w:szCs w:val="24"/>
+        </w:rPr>
+      </w:pPr>
+      <w:r>
+        <w:rPr>
+          <w:rFonts w:ascii="Times New Roman" w:hAnsi="Times New Roman" w:cs="Times New Roman"/>
+          <w:sz w:val="24"/>
+          <w:szCs w:val="24"/>
         </w:rPr>
         <w:t xml:space="preserve">2.2 Problem Statement: </w:t>
       </w:r>
@@ -716,15 +630,15 @@
       <w:pPr>
         <w:rPr>
           <w:rFonts w:ascii="Times New Roman" w:hAnsi="Times New Roman" w:cs="Times New Roman"/>
-          <w:sz w:val="28"/>
-          <w:szCs w:val="28"/>
-        </w:rPr>
-      </w:pPr>
-      <w:r>
-        <w:rPr>
-          <w:rFonts w:ascii="Times New Roman" w:hAnsi="Times New Roman" w:cs="Times New Roman"/>
-          <w:sz w:val="28"/>
-          <w:szCs w:val="28"/>
+          <w:sz w:val="24"/>
+          <w:szCs w:val="24"/>
+        </w:rPr>
+      </w:pPr>
+      <w:r>
+        <w:rPr>
+          <w:rFonts w:ascii="Times New Roman" w:hAnsi="Times New Roman" w:cs="Times New Roman"/>
+          <w:sz w:val="24"/>
+          <w:szCs w:val="24"/>
         </w:rPr>
         <w:t>The traditional appointment booking system is often plagued by inefficiencies such as long waiting times, difficulty in finding suitable doctors, and lack of transparency in appointment schedules. Additionally, patients may face challenges in purchasing prescribed medicines. The doctor appointment system aims to address these issues by providing an efficient and transparent platform for appointment scheduling and medicine purchase.</w:t>
       </w:r>
@@ -733,15 +647,15 @@
       <w:pPr>
         <w:rPr>
           <w:rFonts w:ascii="Times New Roman" w:hAnsi="Times New Roman" w:cs="Times New Roman"/>
-          <w:sz w:val="28"/>
-          <w:szCs w:val="28"/>
-        </w:rPr>
-      </w:pPr>
-      <w:r>
-        <w:rPr>
-          <w:rFonts w:ascii="Times New Roman" w:hAnsi="Times New Roman" w:cs="Times New Roman"/>
-          <w:sz w:val="28"/>
-          <w:szCs w:val="28"/>
+          <w:sz w:val="24"/>
+          <w:szCs w:val="24"/>
+        </w:rPr>
+      </w:pPr>
+      <w:r>
+        <w:rPr>
+          <w:rFonts w:ascii="Times New Roman" w:hAnsi="Times New Roman" w:cs="Times New Roman"/>
+          <w:sz w:val="24"/>
+          <w:szCs w:val="24"/>
         </w:rPr>
         <w:t>2.3 Purpose/Objectives/Goals:</w:t>
       </w:r>
@@ -750,23 +664,23 @@
       <w:pPr>
         <w:rPr>
           <w:rFonts w:ascii="Times New Roman" w:hAnsi="Times New Roman" w:cs="Times New Roman"/>
-          <w:sz w:val="28"/>
-          <w:szCs w:val="28"/>
-        </w:rPr>
-      </w:pPr>
-      <w:r>
-        <w:rPr>
-          <w:rFonts w:ascii="Times New Roman" w:hAnsi="Times New Roman" w:cs="Times New Roman"/>
-          <w:sz w:val="28"/>
-          <w:szCs w:val="28"/>
+          <w:sz w:val="24"/>
+          <w:szCs w:val="24"/>
+        </w:rPr>
+      </w:pPr>
+      <w:r>
+        <w:rPr>
+          <w:rFonts w:ascii="Times New Roman" w:hAnsi="Times New Roman" w:cs="Times New Roman"/>
+          <w:sz w:val="24"/>
+          <w:szCs w:val="24"/>
         </w:rPr>
         <w:t>•</w:t>
       </w:r>
       <w:r>
         <w:rPr>
           <w:rFonts w:ascii="Times New Roman" w:hAnsi="Times New Roman" w:cs="Times New Roman"/>
-          <w:sz w:val="28"/>
-          <w:szCs w:val="28"/>
+          <w:sz w:val="24"/>
+          <w:szCs w:val="24"/>
         </w:rPr>
         <w:tab/>
         <w:t>To provide a user-friendly platform for patients to easily search for doctors based on specialization, location, and availability.</w:t>
@@ -776,23 +690,23 @@
       <w:pPr>
         <w:rPr>
           <w:rFonts w:ascii="Times New Roman" w:hAnsi="Times New Roman" w:cs="Times New Roman"/>
-          <w:sz w:val="28"/>
-          <w:szCs w:val="28"/>
-        </w:rPr>
-      </w:pPr>
-      <w:r>
-        <w:rPr>
-          <w:rFonts w:ascii="Times New Roman" w:hAnsi="Times New Roman" w:cs="Times New Roman"/>
-          <w:sz w:val="28"/>
-          <w:szCs w:val="28"/>
+          <w:sz w:val="24"/>
+          <w:szCs w:val="24"/>
+        </w:rPr>
+      </w:pPr>
+      <w:r>
+        <w:rPr>
+          <w:rFonts w:ascii="Times New Roman" w:hAnsi="Times New Roman" w:cs="Times New Roman"/>
+          <w:sz w:val="24"/>
+          <w:szCs w:val="24"/>
         </w:rPr>
         <w:t>•</w:t>
       </w:r>
       <w:r>
         <w:rPr>
           <w:rFonts w:ascii="Times New Roman" w:hAnsi="Times New Roman" w:cs="Times New Roman"/>
-          <w:sz w:val="28"/>
-          <w:szCs w:val="28"/>
+          <w:sz w:val="24"/>
+          <w:szCs w:val="24"/>
         </w:rPr>
         <w:tab/>
         <w:t>To streamline the appointment booking process by allowing patients to book appointments online at their convenience.</w:t>
@@ -802,15 +716,543 @@
       <w:pPr>
         <w:rPr>
           <w:rFonts w:ascii="Times New Roman" w:hAnsi="Times New Roman" w:cs="Times New Roman"/>
-          <w:sz w:val="28"/>
-          <w:szCs w:val="28"/>
-        </w:rPr>
-      </w:pPr>
-      <w:r>
-        <w:rPr>
-          <w:rFonts w:ascii="Times New Roman" w:hAnsi="Times New Roman" w:cs="Times New Roman"/>
-          <w:sz w:val="28"/>
-          <w:szCs w:val="28"/>
+          <w:sz w:val="24"/>
+          <w:szCs w:val="24"/>
+        </w:rPr>
+      </w:pPr>
+      <w:r>
+        <w:rPr>
+          <w:rFonts w:ascii="Times New Roman" w:hAnsi="Times New Roman" w:cs="Times New Roman"/>
+          <w:sz w:val="24"/>
+          <w:szCs w:val="24"/>
+        </w:rPr>
+        <w:t>•</w:t>
+      </w:r>
+      <w:r>
+        <w:rPr>
+          <w:rFonts w:ascii="Times New Roman" w:hAnsi="Times New Roman" w:cs="Times New Roman"/>
+          <w:sz w:val="24"/>
+          <w:szCs w:val="24"/>
+        </w:rPr>
+        <w:tab/>
+        <w:t>To facilitate seamless communication between doctors and patients through the platform.</w:t>
+      </w:r>
+    </w:p>
+    <w:p>
+      <w:pPr>
+        <w:rPr>
+          <w:rFonts w:ascii="Times New Roman" w:hAnsi="Times New Roman" w:cs="Times New Roman"/>
+          <w:sz w:val="24"/>
+          <w:szCs w:val="24"/>
+        </w:rPr>
+      </w:pPr>
+      <w:r>
+        <w:rPr>
+          <w:rFonts w:ascii="Times New Roman" w:hAnsi="Times New Roman" w:cs="Times New Roman"/>
+          <w:sz w:val="24"/>
+          <w:szCs w:val="24"/>
+        </w:rPr>
+        <w:t>•</w:t>
+      </w:r>
+      <w:r>
+        <w:rPr>
+          <w:rFonts w:ascii="Times New Roman" w:hAnsi="Times New Roman" w:cs="Times New Roman"/>
+          <w:sz w:val="24"/>
+          <w:szCs w:val="24"/>
+        </w:rPr>
+        <w:tab/>
+        <w:t>To enable patients to purchase prescribed medicines online, thus improving accessibility to healthcare resources.</w:t>
+      </w:r>
+    </w:p>
+    <w:p>
+      <w:pPr>
+        <w:rPr>
+          <w:rFonts w:ascii="Times New Roman" w:hAnsi="Times New Roman" w:cs="Times New Roman"/>
+          <w:sz w:val="24"/>
+          <w:szCs w:val="24"/>
+        </w:rPr>
+      </w:pPr>
+      <w:r>
+        <w:rPr>
+          <w:rFonts w:ascii="Times New Roman" w:hAnsi="Times New Roman" w:cs="Times New Roman"/>
+          <w:sz w:val="24"/>
+          <w:szCs w:val="24"/>
+        </w:rPr>
+        <w:t>•</w:t>
+      </w:r>
+      <w:r>
+        <w:rPr>
+          <w:rFonts w:ascii="Times New Roman" w:hAnsi="Times New Roman" w:cs="Times New Roman"/>
+          <w:sz w:val="24"/>
+          <w:szCs w:val="24"/>
+        </w:rPr>
+        <w:tab/>
+        <w:t>To provide doctors with a convenient way to manage their appointments and view their daily schedules.</w:t>
+      </w:r>
+    </w:p>
+    <w:p>
+      <w:pPr>
+        <w:rPr>
+          <w:rFonts w:ascii="Times New Roman" w:hAnsi="Times New Roman" w:cs="Times New Roman"/>
+          <w:sz w:val="24"/>
+          <w:szCs w:val="24"/>
+        </w:rPr>
+      </w:pPr>
+      <w:r>
+        <w:rPr>
+          <w:rFonts w:ascii="Times New Roman" w:hAnsi="Times New Roman" w:cs="Times New Roman"/>
+          <w:sz w:val="24"/>
+          <w:szCs w:val="24"/>
+        </w:rPr>
+        <w:t xml:space="preserve">2.4 Literature Survey: A comprehensive literature survey was conducted to understand the existing systems and platforms related to doctor appointment scheduling and online medicine purchase. Various research papers, articles, and case studies were reviewed to identify the </w:t>
+      </w:r>
+      <w:r>
+        <w:rPr>
+          <w:rFonts w:ascii="Times New Roman" w:hAnsi="Times New Roman" w:cs="Times New Roman"/>
+          <w:sz w:val="24"/>
+          <w:szCs w:val="24"/>
+        </w:rPr>
+        <w:lastRenderedPageBreak/>
+        <w:t>key features, functionalities, and best practices in this domain. The insights gained from the literature survey informed the design and development of the doctor appointment system.</w:t>
+      </w:r>
+    </w:p>
+    <w:p>
+      <w:pPr>
+        <w:rPr>
+          <w:rFonts w:ascii="Times New Roman" w:hAnsi="Times New Roman" w:cs="Times New Roman"/>
+          <w:sz w:val="24"/>
+          <w:szCs w:val="24"/>
+        </w:rPr>
+      </w:pPr>
+      <w:r>
+        <w:rPr>
+          <w:rFonts w:ascii="Times New Roman" w:hAnsi="Times New Roman" w:cs="Times New Roman"/>
+          <w:sz w:val="24"/>
+          <w:szCs w:val="24"/>
+        </w:rPr>
+        <w:t>2.5 Project Scope and Limitations:</w:t>
+      </w:r>
+    </w:p>
+    <w:p>
+      <w:pPr>
+        <w:rPr>
+          <w:rFonts w:ascii="Times New Roman" w:hAnsi="Times New Roman" w:cs="Times New Roman"/>
+          <w:sz w:val="24"/>
+          <w:szCs w:val="24"/>
+        </w:rPr>
+      </w:pPr>
+      <w:r>
+        <w:rPr>
+          <w:rFonts w:ascii="Times New Roman" w:hAnsi="Times New Roman" w:cs="Times New Roman"/>
+          <w:sz w:val="24"/>
+          <w:szCs w:val="24"/>
+        </w:rPr>
+        <w:t>•</w:t>
+      </w:r>
+      <w:r>
+        <w:rPr>
+          <w:rFonts w:ascii="Times New Roman" w:hAnsi="Times New Roman" w:cs="Times New Roman"/>
+          <w:sz w:val="24"/>
+          <w:szCs w:val="24"/>
+        </w:rPr>
+        <w:tab/>
+        <w:t>Scope:</w:t>
+      </w:r>
+    </w:p>
+    <w:p>
+      <w:pPr>
+        <w:rPr>
+          <w:rFonts w:ascii="Times New Roman" w:hAnsi="Times New Roman" w:cs="Times New Roman"/>
+          <w:sz w:val="24"/>
+          <w:szCs w:val="24"/>
+        </w:rPr>
+      </w:pPr>
+      <w:r>
+        <w:rPr>
+          <w:rFonts w:ascii="Times New Roman" w:hAnsi="Times New Roman" w:cs="Times New Roman"/>
+          <w:sz w:val="24"/>
+          <w:szCs w:val="24"/>
+        </w:rPr>
+        <w:t>•</w:t>
+      </w:r>
+      <w:r>
+        <w:rPr>
+          <w:rFonts w:ascii="Times New Roman" w:hAnsi="Times New Roman" w:cs="Times New Roman"/>
+          <w:sz w:val="24"/>
+          <w:szCs w:val="24"/>
+        </w:rPr>
+        <w:tab/>
+        <w:t>The doctor appointment system allows patients to search for doctors based on various criteria such as specialization, location, and availability.</w:t>
+      </w:r>
+    </w:p>
+    <w:p>
+      <w:pPr>
+        <w:rPr>
+          <w:rFonts w:ascii="Times New Roman" w:hAnsi="Times New Roman" w:cs="Times New Roman"/>
+          <w:sz w:val="24"/>
+          <w:szCs w:val="24"/>
+        </w:rPr>
+      </w:pPr>
+      <w:r>
+        <w:rPr>
+          <w:rFonts w:ascii="Times New Roman" w:hAnsi="Times New Roman" w:cs="Times New Roman"/>
+          <w:sz w:val="24"/>
+          <w:szCs w:val="24"/>
+        </w:rPr>
+        <w:t>•</w:t>
+      </w:r>
+      <w:r>
+        <w:rPr>
+          <w:rFonts w:ascii="Times New Roman" w:hAnsi="Times New Roman" w:cs="Times New Roman"/>
+          <w:sz w:val="24"/>
+          <w:szCs w:val="24"/>
+        </w:rPr>
+        <w:tab/>
+        <w:t>Patients can book appointments with their preferred doctors and view their appointment schedules.</w:t>
+      </w:r>
+    </w:p>
+    <w:p>
+      <w:pPr>
+        <w:rPr>
+          <w:rFonts w:ascii="Times New Roman" w:hAnsi="Times New Roman" w:cs="Times New Roman"/>
+          <w:sz w:val="24"/>
+          <w:szCs w:val="24"/>
+        </w:rPr>
+      </w:pPr>
+      <w:r>
+        <w:rPr>
+          <w:rFonts w:ascii="Times New Roman" w:hAnsi="Times New Roman" w:cs="Times New Roman"/>
+          <w:sz w:val="24"/>
+          <w:szCs w:val="24"/>
+        </w:rPr>
+        <w:t>•</w:t>
+      </w:r>
+      <w:r>
+        <w:rPr>
+          <w:rFonts w:ascii="Times New Roman" w:hAnsi="Times New Roman" w:cs="Times New Roman"/>
+          <w:sz w:val="24"/>
+          <w:szCs w:val="24"/>
+        </w:rPr>
+        <w:tab/>
+        <w:t>The system enables patients to purchase prescribed medicines online.</w:t>
+      </w:r>
+    </w:p>
+    <w:p>
+      <w:pPr>
+        <w:rPr>
+          <w:rFonts w:ascii="Times New Roman" w:hAnsi="Times New Roman" w:cs="Times New Roman"/>
+          <w:sz w:val="24"/>
+          <w:szCs w:val="24"/>
+        </w:rPr>
+      </w:pPr>
+      <w:r>
+        <w:rPr>
+          <w:rFonts w:ascii="Times New Roman" w:hAnsi="Times New Roman" w:cs="Times New Roman"/>
+          <w:sz w:val="24"/>
+          <w:szCs w:val="24"/>
+        </w:rPr>
+        <w:t>•</w:t>
+      </w:r>
+      <w:r>
+        <w:rPr>
+          <w:rFonts w:ascii="Times New Roman" w:hAnsi="Times New Roman" w:cs="Times New Roman"/>
+          <w:sz w:val="24"/>
+          <w:szCs w:val="24"/>
+        </w:rPr>
+        <w:tab/>
+        <w:t>Doctors can register on the platform, manage their appointments, and view their daily schedules.</w:t>
+      </w:r>
+    </w:p>
+    <w:p>
+      <w:pPr>
+        <w:rPr>
+          <w:rFonts w:ascii="Times New Roman" w:hAnsi="Times New Roman" w:cs="Times New Roman"/>
+          <w:sz w:val="24"/>
+          <w:szCs w:val="24"/>
+        </w:rPr>
+      </w:pPr>
+      <w:r>
+        <w:rPr>
+          <w:rFonts w:ascii="Times New Roman" w:hAnsi="Times New Roman" w:cs="Times New Roman"/>
+          <w:sz w:val="24"/>
+          <w:szCs w:val="24"/>
+        </w:rPr>
+        <w:t>•</w:t>
+      </w:r>
+      <w:r>
+        <w:rPr>
+          <w:rFonts w:ascii="Times New Roman" w:hAnsi="Times New Roman" w:cs="Times New Roman"/>
+          <w:sz w:val="24"/>
+          <w:szCs w:val="24"/>
+        </w:rPr>
+        <w:tab/>
+        <w:t>Limitations:</w:t>
+      </w:r>
+    </w:p>
+    <w:p>
+      <w:pPr>
+        <w:rPr>
+          <w:rFonts w:ascii="Times New Roman" w:hAnsi="Times New Roman" w:cs="Times New Roman"/>
+          <w:sz w:val="24"/>
+          <w:szCs w:val="24"/>
+        </w:rPr>
+      </w:pPr>
+      <w:r>
+        <w:rPr>
+          <w:rFonts w:ascii="Times New Roman" w:hAnsi="Times New Roman" w:cs="Times New Roman"/>
+          <w:sz w:val="24"/>
+          <w:szCs w:val="24"/>
+        </w:rPr>
+        <w:t>•</w:t>
+      </w:r>
+      <w:r>
+        <w:rPr>
+          <w:rFonts w:ascii="Times New Roman" w:hAnsi="Times New Roman" w:cs="Times New Roman"/>
+          <w:sz w:val="24"/>
+          <w:szCs w:val="24"/>
+        </w:rPr>
+        <w:tab/>
+        <w:t>The system's functionality may be limited by the availability of doctors and their willingness to participate in the platform.</w:t>
+      </w:r>
+    </w:p>
+    <w:p>
+      <w:pPr>
+        <w:rPr>
+          <w:rFonts w:ascii="Times New Roman" w:hAnsi="Times New Roman" w:cs="Times New Roman"/>
+          <w:sz w:val="24"/>
+          <w:szCs w:val="24"/>
+        </w:rPr>
+      </w:pPr>
+      <w:r>
+        <w:rPr>
+          <w:rFonts w:ascii="Times New Roman" w:hAnsi="Times New Roman" w:cs="Times New Roman"/>
+          <w:sz w:val="24"/>
+          <w:szCs w:val="24"/>
+        </w:rPr>
+        <w:t>•</w:t>
+      </w:r>
+      <w:r>
+        <w:rPr>
+          <w:rFonts w:ascii="Times New Roman" w:hAnsi="Times New Roman" w:cs="Times New Roman"/>
+          <w:sz w:val="24"/>
+          <w:szCs w:val="24"/>
+        </w:rPr>
+        <w:tab/>
+        <w:t>The accuracy of the appointment schedules and medicine availability may depend on real-time updates from doctors and pharmacies.</w:t>
+      </w:r>
+    </w:p>
+    <w:p>
+      <w:pPr>
+        <w:rPr>
+          <w:rFonts w:ascii="Times New Roman" w:hAnsi="Times New Roman" w:cs="Times New Roman"/>
+          <w:sz w:val="24"/>
+          <w:szCs w:val="24"/>
+        </w:rPr>
+      </w:pPr>
+      <w:r>
+        <w:rPr>
+          <w:rFonts w:ascii="Times New Roman" w:hAnsi="Times New Roman" w:cs="Times New Roman"/>
+          <w:sz w:val="24"/>
+          <w:szCs w:val="24"/>
+        </w:rPr>
+        <w:t>•</w:t>
+      </w:r>
+      <w:r>
+        <w:rPr>
+          <w:rFonts w:ascii="Times New Roman" w:hAnsi="Times New Roman" w:cs="Times New Roman"/>
+          <w:sz w:val="24"/>
+          <w:szCs w:val="24"/>
+        </w:rPr>
+        <w:tab/>
+        <w:t>The system may face challenges related to data privacy and security, particularly concerning patient information and medical records.</w:t>
+      </w:r>
+    </w:p>
+    <w:p>
+      <w:pPr>
+        <w:rPr>
+          <w:rFonts w:ascii="Times New Roman" w:hAnsi="Times New Roman" w:cs="Times New Roman"/>
+          <w:sz w:val="24"/>
+          <w:szCs w:val="24"/>
+        </w:rPr>
+      </w:pPr>
+      <w:r>
+        <w:rPr>
+          <w:rFonts w:ascii="Times New Roman" w:hAnsi="Times New Roman" w:cs="Times New Roman"/>
+          <w:sz w:val="24"/>
+          <w:szCs w:val="24"/>
+        </w:rPr>
+        <w:t>•</w:t>
+      </w:r>
+      <w:r>
+        <w:rPr>
+          <w:rFonts w:ascii="Times New Roman" w:hAnsi="Times New Roman" w:cs="Times New Roman"/>
+          <w:sz w:val="24"/>
+          <w:szCs w:val="24"/>
+        </w:rPr>
+        <w:tab/>
+        <w:t>Access to the platform may be restricted by factors such as internet connectivity and device compatibility.</w:t>
+      </w:r>
+    </w:p>
+    <w:p>
+      <w:pPr>
+        <w:rPr>
+          <w:rFonts w:ascii="Times New Roman" w:hAnsi="Times New Roman" w:cs="Times New Roman"/>
+          <w:sz w:val="24"/>
+          <w:szCs w:val="24"/>
+        </w:rPr>
+      </w:pPr>
+    </w:p>
+    <w:p>
+      <w:pPr>
+        <w:rPr>
+          <w:rFonts w:ascii="Times New Roman" w:hAnsi="Times New Roman" w:cs="Times New Roman"/>
+          <w:sz w:val="24"/>
+          <w:szCs w:val="24"/>
+        </w:rPr>
+      </w:pPr>
+      <w:r>
+        <w:rPr>
+          <w:rFonts w:ascii="Times New Roman" w:hAnsi="Times New Roman" w:cs="Times New Roman"/>
+          <w:sz w:val="24"/>
+          <w:szCs w:val="24"/>
+        </w:rPr>
+        <w:t>3. System Analysis:</w:t>
+      </w:r>
+    </w:p>
+    <w:p>
+      <w:pPr>
+        <w:rPr>
+          <w:rFonts w:ascii="Times New Roman" w:hAnsi="Times New Roman" w:cs="Times New Roman"/>
+          <w:sz w:val="24"/>
+          <w:szCs w:val="24"/>
+        </w:rPr>
+      </w:pPr>
+      <w:r>
+        <w:rPr>
+          <w:rFonts w:ascii="Times New Roman" w:hAnsi="Times New Roman" w:cs="Times New Roman"/>
+          <w:sz w:val="24"/>
+          <w:szCs w:val="24"/>
+        </w:rPr>
+        <w:t xml:space="preserve">3.1 Existing System: </w:t>
+      </w:r>
+    </w:p>
+    <w:p>
+      <w:pPr>
+        <w:rPr>
+          <w:rFonts w:ascii="Times New Roman" w:hAnsi="Times New Roman" w:cs="Times New Roman"/>
+          <w:sz w:val="24"/>
+          <w:szCs w:val="24"/>
+        </w:rPr>
+      </w:pPr>
+      <w:r>
+        <w:rPr>
+          <w:rFonts w:ascii="Times New Roman" w:hAnsi="Times New Roman" w:cs="Times New Roman"/>
+          <w:sz w:val="24"/>
+          <w:szCs w:val="24"/>
+        </w:rPr>
+        <w:t xml:space="preserve">The existing system for doctor </w:t>
+      </w:r>
+      <w:proofErr w:type="gramStart"/>
+      <w:r>
+        <w:rPr>
+          <w:rFonts w:ascii="Times New Roman" w:hAnsi="Times New Roman" w:cs="Times New Roman"/>
+          <w:sz w:val="24"/>
+          <w:szCs w:val="24"/>
+        </w:rPr>
+        <w:t>appointment</w:t>
+      </w:r>
+      <w:proofErr w:type="gramEnd"/>
+      <w:r>
+        <w:rPr>
+          <w:rFonts w:ascii="Times New Roman" w:hAnsi="Times New Roman" w:cs="Times New Roman"/>
+          <w:sz w:val="24"/>
+          <w:szCs w:val="24"/>
+        </w:rPr>
+        <w:t xml:space="preserve"> may involve manual processes such as phone calls or physical visits to book appointments with doctors. Patients may need to navigate through various phone lines or visit clinics/hospitals to schedule appointments, which can be time-consuming and inefficient. Additionally, there may be limited options for searching and selecting doctors, leading to difficulties in finding suitable healthcare providers.</w:t>
+      </w:r>
+    </w:p>
+    <w:p>
+      <w:pPr>
+        <w:rPr>
+          <w:rFonts w:ascii="Times New Roman" w:hAnsi="Times New Roman" w:cs="Times New Roman"/>
+          <w:sz w:val="24"/>
+          <w:szCs w:val="24"/>
+        </w:rPr>
+      </w:pPr>
+      <w:r>
+        <w:rPr>
+          <w:rFonts w:ascii="Times New Roman" w:hAnsi="Times New Roman" w:cs="Times New Roman"/>
+          <w:sz w:val="24"/>
+          <w:szCs w:val="24"/>
+        </w:rPr>
+        <w:t>3.2 Scope and Limitation of Existing System:</w:t>
+      </w:r>
+    </w:p>
+    <w:p>
+      <w:pPr>
+        <w:rPr>
+          <w:rFonts w:ascii="Times New Roman" w:hAnsi="Times New Roman" w:cs="Times New Roman"/>
+          <w:sz w:val="24"/>
+          <w:szCs w:val="24"/>
+        </w:rPr>
+      </w:pPr>
+      <w:r>
+        <w:rPr>
+          <w:rFonts w:ascii="Times New Roman" w:hAnsi="Times New Roman" w:cs="Times New Roman"/>
+          <w:sz w:val="24"/>
+          <w:szCs w:val="24"/>
+        </w:rPr>
+        <w:t>•</w:t>
+      </w:r>
+      <w:r>
+        <w:rPr>
+          <w:rFonts w:ascii="Times New Roman" w:hAnsi="Times New Roman" w:cs="Times New Roman"/>
+          <w:sz w:val="24"/>
+          <w:szCs w:val="24"/>
+        </w:rPr>
+        <w:tab/>
+        <w:t>Scope: The existing system allows patients to book appointments with doctors using traditional methods such as phone calls or in-person visits.</w:t>
+      </w:r>
+    </w:p>
+    <w:p>
+      <w:pPr>
+        <w:rPr>
+          <w:rFonts w:ascii="Times New Roman" w:hAnsi="Times New Roman" w:cs="Times New Roman"/>
+          <w:sz w:val="24"/>
+          <w:szCs w:val="24"/>
+        </w:rPr>
+      </w:pPr>
+      <w:r>
+        <w:rPr>
+          <w:rFonts w:ascii="Times New Roman" w:hAnsi="Times New Roman" w:cs="Times New Roman"/>
+          <w:sz w:val="24"/>
+          <w:szCs w:val="24"/>
+        </w:rPr>
+        <w:t>•</w:t>
+      </w:r>
+      <w:r>
+        <w:rPr>
+          <w:rFonts w:ascii="Times New Roman" w:hAnsi="Times New Roman" w:cs="Times New Roman"/>
+          <w:sz w:val="24"/>
+          <w:szCs w:val="24"/>
+        </w:rPr>
+        <w:tab/>
+        <w:t>Limitations:</w:t>
+      </w:r>
+    </w:p>
+    <w:p>
+      <w:pPr>
+        <w:rPr>
+          <w:rFonts w:ascii="Times New Roman" w:hAnsi="Times New Roman" w:cs="Times New Roman"/>
+          <w:sz w:val="24"/>
+          <w:szCs w:val="24"/>
+        </w:rPr>
+      </w:pPr>
+      <w:r>
+        <w:rPr>
+          <w:rFonts w:ascii="Times New Roman" w:hAnsi="Times New Roman" w:cs="Times New Roman"/>
+          <w:sz w:val="24"/>
+          <w:szCs w:val="24"/>
         </w:rPr>
         <w:lastRenderedPageBreak/>
         <w:t>•</w:t>
@@ -818,527 +1260,8 @@
       <w:r>
         <w:rPr>
           <w:rFonts w:ascii="Times New Roman" w:hAnsi="Times New Roman" w:cs="Times New Roman"/>
-          <w:sz w:val="28"/>
-          <w:szCs w:val="28"/>
-        </w:rPr>
-        <w:tab/>
-        <w:t>To facilitate seamless communication between doctors and patients through the platform.</w:t>
-      </w:r>
-    </w:p>
-    <w:p>
-      <w:pPr>
-        <w:rPr>
-          <w:rFonts w:ascii="Times New Roman" w:hAnsi="Times New Roman" w:cs="Times New Roman"/>
-          <w:sz w:val="28"/>
-          <w:szCs w:val="28"/>
-        </w:rPr>
-      </w:pPr>
-      <w:r>
-        <w:rPr>
-          <w:rFonts w:ascii="Times New Roman" w:hAnsi="Times New Roman" w:cs="Times New Roman"/>
-          <w:sz w:val="28"/>
-          <w:szCs w:val="28"/>
-        </w:rPr>
-        <w:t>•</w:t>
-      </w:r>
-      <w:r>
-        <w:rPr>
-          <w:rFonts w:ascii="Times New Roman" w:hAnsi="Times New Roman" w:cs="Times New Roman"/>
-          <w:sz w:val="28"/>
-          <w:szCs w:val="28"/>
-        </w:rPr>
-        <w:tab/>
-        <w:t>To enable patients to purchase prescribed medicines online, thus improving accessibility to healthcare resources.</w:t>
-      </w:r>
-    </w:p>
-    <w:p>
-      <w:pPr>
-        <w:rPr>
-          <w:rFonts w:ascii="Times New Roman" w:hAnsi="Times New Roman" w:cs="Times New Roman"/>
-          <w:sz w:val="28"/>
-          <w:szCs w:val="28"/>
-        </w:rPr>
-      </w:pPr>
-      <w:r>
-        <w:rPr>
-          <w:rFonts w:ascii="Times New Roman" w:hAnsi="Times New Roman" w:cs="Times New Roman"/>
-          <w:sz w:val="28"/>
-          <w:szCs w:val="28"/>
-        </w:rPr>
-        <w:t>•</w:t>
-      </w:r>
-      <w:r>
-        <w:rPr>
-          <w:rFonts w:ascii="Times New Roman" w:hAnsi="Times New Roman" w:cs="Times New Roman"/>
-          <w:sz w:val="28"/>
-          <w:szCs w:val="28"/>
-        </w:rPr>
-        <w:tab/>
-        <w:t>To provide doctors with a convenient way to manage their appointments and view their daily schedules.</w:t>
-      </w:r>
-    </w:p>
-    <w:p>
-      <w:pPr>
-        <w:rPr>
-          <w:rFonts w:ascii="Times New Roman" w:hAnsi="Times New Roman" w:cs="Times New Roman"/>
-          <w:sz w:val="28"/>
-          <w:szCs w:val="28"/>
-        </w:rPr>
-      </w:pPr>
-      <w:r>
-        <w:rPr>
-          <w:rFonts w:ascii="Times New Roman" w:hAnsi="Times New Roman" w:cs="Times New Roman"/>
-          <w:sz w:val="28"/>
-          <w:szCs w:val="28"/>
-        </w:rPr>
-        <w:t>2.4 Literature Survey: A comprehensive literature survey was conducted to understand the existing systems and platforms related to doctor appointment scheduling and online medicine purchase. Various research papers, articles, and case studies were reviewed to identify the key features, functionalities, and best practices in this domain. The insights gained from the literature survey informed the design and development of the doctor appointment system.</w:t>
-      </w:r>
-    </w:p>
-    <w:p>
-      <w:pPr>
-        <w:rPr>
-          <w:rFonts w:ascii="Times New Roman" w:hAnsi="Times New Roman" w:cs="Times New Roman"/>
-          <w:sz w:val="28"/>
-          <w:szCs w:val="28"/>
-        </w:rPr>
-      </w:pPr>
-      <w:r>
-        <w:rPr>
-          <w:rFonts w:ascii="Times New Roman" w:hAnsi="Times New Roman" w:cs="Times New Roman"/>
-          <w:sz w:val="28"/>
-          <w:szCs w:val="28"/>
-        </w:rPr>
-        <w:t>2.5 Project Scope and Limitations:</w:t>
-      </w:r>
-    </w:p>
-    <w:p>
-      <w:pPr>
-        <w:rPr>
-          <w:rFonts w:ascii="Times New Roman" w:hAnsi="Times New Roman" w:cs="Times New Roman"/>
-          <w:sz w:val="28"/>
-          <w:szCs w:val="28"/>
-        </w:rPr>
-      </w:pPr>
-      <w:r>
-        <w:rPr>
-          <w:rFonts w:ascii="Times New Roman" w:hAnsi="Times New Roman" w:cs="Times New Roman"/>
-          <w:sz w:val="28"/>
-          <w:szCs w:val="28"/>
-        </w:rPr>
-        <w:t>•</w:t>
-      </w:r>
-      <w:r>
-        <w:rPr>
-          <w:rFonts w:ascii="Times New Roman" w:hAnsi="Times New Roman" w:cs="Times New Roman"/>
-          <w:sz w:val="28"/>
-          <w:szCs w:val="28"/>
-        </w:rPr>
-        <w:tab/>
-        <w:t>Scope:</w:t>
-      </w:r>
-    </w:p>
-    <w:p>
-      <w:pPr>
-        <w:rPr>
-          <w:rFonts w:ascii="Times New Roman" w:hAnsi="Times New Roman" w:cs="Times New Roman"/>
-          <w:sz w:val="28"/>
-          <w:szCs w:val="28"/>
-        </w:rPr>
-      </w:pPr>
-      <w:r>
-        <w:rPr>
-          <w:rFonts w:ascii="Times New Roman" w:hAnsi="Times New Roman" w:cs="Times New Roman"/>
-          <w:sz w:val="28"/>
-          <w:szCs w:val="28"/>
-        </w:rPr>
-        <w:t>•</w:t>
-      </w:r>
-      <w:r>
-        <w:rPr>
-          <w:rFonts w:ascii="Times New Roman" w:hAnsi="Times New Roman" w:cs="Times New Roman"/>
-          <w:sz w:val="28"/>
-          <w:szCs w:val="28"/>
-        </w:rPr>
-        <w:tab/>
-        <w:t>The doctor appointment system allows patients to search for doctors based on various criteria such as specialization, location, and availability.</w:t>
-      </w:r>
-    </w:p>
-    <w:p>
-      <w:pPr>
-        <w:rPr>
-          <w:rFonts w:ascii="Times New Roman" w:hAnsi="Times New Roman" w:cs="Times New Roman"/>
-          <w:sz w:val="28"/>
-          <w:szCs w:val="28"/>
-        </w:rPr>
-      </w:pPr>
-      <w:r>
-        <w:rPr>
-          <w:rFonts w:ascii="Times New Roman" w:hAnsi="Times New Roman" w:cs="Times New Roman"/>
-          <w:sz w:val="28"/>
-          <w:szCs w:val="28"/>
-        </w:rPr>
-        <w:t>•</w:t>
-      </w:r>
-      <w:r>
-        <w:rPr>
-          <w:rFonts w:ascii="Times New Roman" w:hAnsi="Times New Roman" w:cs="Times New Roman"/>
-          <w:sz w:val="28"/>
-          <w:szCs w:val="28"/>
-        </w:rPr>
-        <w:tab/>
-        <w:t>Patients can book appointments with their preferred doctors and view their appointment schedules.</w:t>
-      </w:r>
-    </w:p>
-    <w:p>
-      <w:pPr>
-        <w:rPr>
-          <w:rFonts w:ascii="Times New Roman" w:hAnsi="Times New Roman" w:cs="Times New Roman"/>
-          <w:sz w:val="28"/>
-          <w:szCs w:val="28"/>
-        </w:rPr>
-      </w:pPr>
-      <w:r>
-        <w:rPr>
-          <w:rFonts w:ascii="Times New Roman" w:hAnsi="Times New Roman" w:cs="Times New Roman"/>
-          <w:sz w:val="28"/>
-          <w:szCs w:val="28"/>
-        </w:rPr>
-        <w:t>•</w:t>
-      </w:r>
-      <w:r>
-        <w:rPr>
-          <w:rFonts w:ascii="Times New Roman" w:hAnsi="Times New Roman" w:cs="Times New Roman"/>
-          <w:sz w:val="28"/>
-          <w:szCs w:val="28"/>
-        </w:rPr>
-        <w:tab/>
-        <w:t>The system enables patients to purchase prescribed medicines online.</w:t>
-      </w:r>
-    </w:p>
-    <w:p>
-      <w:pPr>
-        <w:rPr>
-          <w:rFonts w:ascii="Times New Roman" w:hAnsi="Times New Roman" w:cs="Times New Roman"/>
-          <w:sz w:val="28"/>
-          <w:szCs w:val="28"/>
-        </w:rPr>
-      </w:pPr>
-      <w:r>
-        <w:rPr>
-          <w:rFonts w:ascii="Times New Roman" w:hAnsi="Times New Roman" w:cs="Times New Roman"/>
-          <w:sz w:val="28"/>
-          <w:szCs w:val="28"/>
-        </w:rPr>
-        <w:t>•</w:t>
-      </w:r>
-      <w:r>
-        <w:rPr>
-          <w:rFonts w:ascii="Times New Roman" w:hAnsi="Times New Roman" w:cs="Times New Roman"/>
-          <w:sz w:val="28"/>
-          <w:szCs w:val="28"/>
-        </w:rPr>
-        <w:tab/>
-        <w:t>Doctors can register on the platform, manage their appointments, and view their daily schedules.</w:t>
-      </w:r>
-    </w:p>
-    <w:p>
-      <w:pPr>
-        <w:rPr>
-          <w:rFonts w:ascii="Times New Roman" w:hAnsi="Times New Roman" w:cs="Times New Roman"/>
-          <w:sz w:val="28"/>
-          <w:szCs w:val="28"/>
-        </w:rPr>
-      </w:pPr>
-      <w:r>
-        <w:rPr>
-          <w:rFonts w:ascii="Times New Roman" w:hAnsi="Times New Roman" w:cs="Times New Roman"/>
-          <w:sz w:val="28"/>
-          <w:szCs w:val="28"/>
-        </w:rPr>
-        <w:t>•</w:t>
-      </w:r>
-      <w:r>
-        <w:rPr>
-          <w:rFonts w:ascii="Times New Roman" w:hAnsi="Times New Roman" w:cs="Times New Roman"/>
-          <w:sz w:val="28"/>
-          <w:szCs w:val="28"/>
-        </w:rPr>
-        <w:tab/>
-        <w:t>Limitations:</w:t>
-      </w:r>
-    </w:p>
-    <w:p>
-      <w:pPr>
-        <w:rPr>
-          <w:rFonts w:ascii="Times New Roman" w:hAnsi="Times New Roman" w:cs="Times New Roman"/>
-          <w:sz w:val="28"/>
-          <w:szCs w:val="28"/>
-        </w:rPr>
-      </w:pPr>
-      <w:r>
-        <w:rPr>
-          <w:rFonts w:ascii="Times New Roman" w:hAnsi="Times New Roman" w:cs="Times New Roman"/>
-          <w:sz w:val="28"/>
-          <w:szCs w:val="28"/>
-        </w:rPr>
-        <w:t>•</w:t>
-      </w:r>
-      <w:r>
-        <w:rPr>
-          <w:rFonts w:ascii="Times New Roman" w:hAnsi="Times New Roman" w:cs="Times New Roman"/>
-          <w:sz w:val="28"/>
-          <w:szCs w:val="28"/>
-        </w:rPr>
-        <w:tab/>
-        <w:t>The system's functionality may be limited by the availability of doctors and their willingness to participate in the platform.</w:t>
-      </w:r>
-    </w:p>
-    <w:p>
-      <w:pPr>
-        <w:rPr>
-          <w:rFonts w:ascii="Times New Roman" w:hAnsi="Times New Roman" w:cs="Times New Roman"/>
-          <w:sz w:val="28"/>
-          <w:szCs w:val="28"/>
-        </w:rPr>
-      </w:pPr>
-      <w:r>
-        <w:rPr>
-          <w:rFonts w:ascii="Times New Roman" w:hAnsi="Times New Roman" w:cs="Times New Roman"/>
-          <w:sz w:val="28"/>
-          <w:szCs w:val="28"/>
-        </w:rPr>
-        <w:t>•</w:t>
-      </w:r>
-      <w:r>
-        <w:rPr>
-          <w:rFonts w:ascii="Times New Roman" w:hAnsi="Times New Roman" w:cs="Times New Roman"/>
-          <w:sz w:val="28"/>
-          <w:szCs w:val="28"/>
-        </w:rPr>
-        <w:tab/>
-        <w:t>The accuracy of the appointment schedules and medicine availability may depend on real-time updates from doctors and pharmacies.</w:t>
-      </w:r>
-    </w:p>
-    <w:p>
-      <w:pPr>
-        <w:rPr>
-          <w:rFonts w:ascii="Times New Roman" w:hAnsi="Times New Roman" w:cs="Times New Roman"/>
-          <w:sz w:val="28"/>
-          <w:szCs w:val="28"/>
-        </w:rPr>
-      </w:pPr>
-      <w:r>
-        <w:rPr>
-          <w:rFonts w:ascii="Times New Roman" w:hAnsi="Times New Roman" w:cs="Times New Roman"/>
-          <w:sz w:val="28"/>
-          <w:szCs w:val="28"/>
-        </w:rPr>
-        <w:t>•</w:t>
-      </w:r>
-      <w:r>
-        <w:rPr>
-          <w:rFonts w:ascii="Times New Roman" w:hAnsi="Times New Roman" w:cs="Times New Roman"/>
-          <w:sz w:val="28"/>
-          <w:szCs w:val="28"/>
-        </w:rPr>
-        <w:tab/>
-        <w:t>The system may face challenges related to data privacy and security, particularly concerning patient information and medical records.</w:t>
-      </w:r>
-    </w:p>
-    <w:p>
-      <w:pPr>
-        <w:rPr>
-          <w:rFonts w:ascii="Times New Roman" w:hAnsi="Times New Roman" w:cs="Times New Roman"/>
-          <w:sz w:val="28"/>
-          <w:szCs w:val="28"/>
-        </w:rPr>
-      </w:pPr>
-      <w:r>
-        <w:rPr>
-          <w:rFonts w:ascii="Times New Roman" w:hAnsi="Times New Roman" w:cs="Times New Roman"/>
-          <w:sz w:val="28"/>
-          <w:szCs w:val="28"/>
-        </w:rPr>
-        <w:t>•</w:t>
-      </w:r>
-      <w:r>
-        <w:rPr>
-          <w:rFonts w:ascii="Times New Roman" w:hAnsi="Times New Roman" w:cs="Times New Roman"/>
-          <w:sz w:val="28"/>
-          <w:szCs w:val="28"/>
-        </w:rPr>
-        <w:tab/>
-        <w:t>Access to the platform may be restricted by factors such as internet connectivity and device compatibility.</w:t>
-      </w:r>
-    </w:p>
-    <w:p>
-      <w:pPr>
-        <w:rPr>
-          <w:rFonts w:ascii="Times New Roman" w:hAnsi="Times New Roman" w:cs="Times New Roman"/>
-          <w:sz w:val="28"/>
-          <w:szCs w:val="28"/>
-        </w:rPr>
-      </w:pPr>
-    </w:p>
-    <w:p>
-      <w:pPr>
-        <w:rPr>
-          <w:rFonts w:ascii="Times New Roman" w:hAnsi="Times New Roman" w:cs="Times New Roman"/>
-          <w:sz w:val="32"/>
-          <w:szCs w:val="32"/>
-        </w:rPr>
-      </w:pPr>
-      <w:r>
-        <w:rPr>
-          <w:rFonts w:ascii="Times New Roman" w:hAnsi="Times New Roman" w:cs="Times New Roman"/>
-          <w:sz w:val="32"/>
-          <w:szCs w:val="32"/>
-        </w:rPr>
-        <w:t>3. System Analysis:</w:t>
-      </w:r>
-    </w:p>
-    <w:p>
-      <w:pPr>
-        <w:rPr>
-          <w:rFonts w:ascii="Times New Roman" w:hAnsi="Times New Roman" w:cs="Times New Roman"/>
-          <w:sz w:val="28"/>
-          <w:szCs w:val="28"/>
-        </w:rPr>
-      </w:pPr>
-      <w:r>
-        <w:rPr>
-          <w:rFonts w:ascii="Times New Roman" w:hAnsi="Times New Roman" w:cs="Times New Roman"/>
-          <w:sz w:val="28"/>
-          <w:szCs w:val="28"/>
-        </w:rPr>
-        <w:t xml:space="preserve">3.1 Existing System: </w:t>
-      </w:r>
-    </w:p>
-    <w:p>
-      <w:pPr>
-        <w:rPr>
-          <w:rFonts w:ascii="Times New Roman" w:hAnsi="Times New Roman" w:cs="Times New Roman"/>
-          <w:sz w:val="28"/>
-          <w:szCs w:val="28"/>
-        </w:rPr>
-      </w:pPr>
-      <w:r>
-        <w:rPr>
-          <w:rFonts w:ascii="Times New Roman" w:hAnsi="Times New Roman" w:cs="Times New Roman"/>
-          <w:sz w:val="28"/>
-          <w:szCs w:val="28"/>
-        </w:rPr>
-        <w:t xml:space="preserve">The existing system for doctor </w:t>
-      </w:r>
-      <w:proofErr w:type="gramStart"/>
-      <w:r>
-        <w:rPr>
-          <w:rFonts w:ascii="Times New Roman" w:hAnsi="Times New Roman" w:cs="Times New Roman"/>
-          <w:sz w:val="28"/>
-          <w:szCs w:val="28"/>
-        </w:rPr>
-        <w:t>appointment</w:t>
-      </w:r>
-      <w:proofErr w:type="gramEnd"/>
-      <w:r>
-        <w:rPr>
-          <w:rFonts w:ascii="Times New Roman" w:hAnsi="Times New Roman" w:cs="Times New Roman"/>
-          <w:sz w:val="28"/>
-          <w:szCs w:val="28"/>
-        </w:rPr>
-        <w:t xml:space="preserve"> may involve manual processes such as phone calls or physical visits to book appointments with doctors. Patients may need to navigate through various phone lines or visit clinics/hospitals to schedule appointments, which can be time-consuming and inefficient. Additionally, there may be limited options for searching and selecting doctors, leading to difficulties in finding suitable healthcare providers.</w:t>
-      </w:r>
-    </w:p>
-    <w:p>
-      <w:pPr>
-        <w:rPr>
-          <w:rFonts w:ascii="Times New Roman" w:hAnsi="Times New Roman" w:cs="Times New Roman"/>
-          <w:sz w:val="28"/>
-          <w:szCs w:val="28"/>
-        </w:rPr>
-      </w:pPr>
-      <w:r>
-        <w:rPr>
-          <w:rFonts w:ascii="Times New Roman" w:hAnsi="Times New Roman" w:cs="Times New Roman"/>
-          <w:sz w:val="28"/>
-          <w:szCs w:val="28"/>
-        </w:rPr>
-        <w:t>3.2 Scope and Limitation of Existing System:</w:t>
-      </w:r>
-    </w:p>
-    <w:p>
-      <w:pPr>
-        <w:rPr>
-          <w:rFonts w:ascii="Times New Roman" w:hAnsi="Times New Roman" w:cs="Times New Roman"/>
-          <w:sz w:val="28"/>
-          <w:szCs w:val="28"/>
-        </w:rPr>
-      </w:pPr>
-      <w:r>
-        <w:rPr>
-          <w:rFonts w:ascii="Times New Roman" w:hAnsi="Times New Roman" w:cs="Times New Roman"/>
-          <w:sz w:val="28"/>
-          <w:szCs w:val="28"/>
-        </w:rPr>
-        <w:t>•</w:t>
-      </w:r>
-      <w:r>
-        <w:rPr>
-          <w:rFonts w:ascii="Times New Roman" w:hAnsi="Times New Roman" w:cs="Times New Roman"/>
-          <w:sz w:val="28"/>
-          <w:szCs w:val="28"/>
-        </w:rPr>
-        <w:tab/>
-        <w:t>Scope: The existing system allows patients to book appointments with doctors using traditional methods such as phone calls or in-person visits.</w:t>
-      </w:r>
-    </w:p>
-    <w:p>
-      <w:pPr>
-        <w:rPr>
-          <w:rFonts w:ascii="Times New Roman" w:hAnsi="Times New Roman" w:cs="Times New Roman"/>
-          <w:sz w:val="28"/>
-          <w:szCs w:val="28"/>
-        </w:rPr>
-      </w:pPr>
-      <w:r>
-        <w:rPr>
-          <w:rFonts w:ascii="Times New Roman" w:hAnsi="Times New Roman" w:cs="Times New Roman"/>
-          <w:sz w:val="28"/>
-          <w:szCs w:val="28"/>
-        </w:rPr>
-        <w:t>•</w:t>
-      </w:r>
-      <w:r>
-        <w:rPr>
-          <w:rFonts w:ascii="Times New Roman" w:hAnsi="Times New Roman" w:cs="Times New Roman"/>
-          <w:sz w:val="28"/>
-          <w:szCs w:val="28"/>
-        </w:rPr>
-        <w:tab/>
-        <w:t>Limitations:</w:t>
-      </w:r>
-    </w:p>
-    <w:p>
-      <w:pPr>
-        <w:rPr>
-          <w:rFonts w:ascii="Times New Roman" w:hAnsi="Times New Roman" w:cs="Times New Roman"/>
-          <w:sz w:val="28"/>
-          <w:szCs w:val="28"/>
-        </w:rPr>
-      </w:pPr>
-      <w:r>
-        <w:rPr>
-          <w:rFonts w:ascii="Times New Roman" w:hAnsi="Times New Roman" w:cs="Times New Roman"/>
-          <w:sz w:val="28"/>
-          <w:szCs w:val="28"/>
-        </w:rPr>
-        <w:t>•</w:t>
-      </w:r>
-      <w:r>
-        <w:rPr>
-          <w:rFonts w:ascii="Times New Roman" w:hAnsi="Times New Roman" w:cs="Times New Roman"/>
-          <w:sz w:val="28"/>
-          <w:szCs w:val="28"/>
+          <w:sz w:val="24"/>
+          <w:szCs w:val="24"/>
         </w:rPr>
         <w:tab/>
         <w:t>Limited accessibility: Patients may face challenges in accessing healthcare services, especially in remote areas.</w:t>
@@ -1348,23 +1271,23 @@
       <w:pPr>
         <w:rPr>
           <w:rFonts w:ascii="Times New Roman" w:hAnsi="Times New Roman" w:cs="Times New Roman"/>
-          <w:sz w:val="28"/>
-          <w:szCs w:val="28"/>
-        </w:rPr>
-      </w:pPr>
-      <w:r>
-        <w:rPr>
-          <w:rFonts w:ascii="Times New Roman" w:hAnsi="Times New Roman" w:cs="Times New Roman"/>
-          <w:sz w:val="28"/>
-          <w:szCs w:val="28"/>
+          <w:sz w:val="24"/>
+          <w:szCs w:val="24"/>
+        </w:rPr>
+      </w:pPr>
+      <w:r>
+        <w:rPr>
+          <w:rFonts w:ascii="Times New Roman" w:hAnsi="Times New Roman" w:cs="Times New Roman"/>
+          <w:sz w:val="24"/>
+          <w:szCs w:val="24"/>
         </w:rPr>
         <w:t>•</w:t>
       </w:r>
       <w:r>
         <w:rPr>
           <w:rFonts w:ascii="Times New Roman" w:hAnsi="Times New Roman" w:cs="Times New Roman"/>
-          <w:sz w:val="28"/>
-          <w:szCs w:val="28"/>
+          <w:sz w:val="24"/>
+          <w:szCs w:val="24"/>
         </w:rPr>
         <w:tab/>
         <w:t>Time-consuming process: Booking appointments through traditional methods can be time-consuming and inconvenient for patients.</w:t>
@@ -1374,23 +1297,23 @@
       <w:pPr>
         <w:rPr>
           <w:rFonts w:ascii="Times New Roman" w:hAnsi="Times New Roman" w:cs="Times New Roman"/>
-          <w:sz w:val="28"/>
-          <w:szCs w:val="28"/>
-        </w:rPr>
-      </w:pPr>
-      <w:r>
-        <w:rPr>
-          <w:rFonts w:ascii="Times New Roman" w:hAnsi="Times New Roman" w:cs="Times New Roman"/>
-          <w:sz w:val="28"/>
-          <w:szCs w:val="28"/>
+          <w:sz w:val="24"/>
+          <w:szCs w:val="24"/>
+        </w:rPr>
+      </w:pPr>
+      <w:r>
+        <w:rPr>
+          <w:rFonts w:ascii="Times New Roman" w:hAnsi="Times New Roman" w:cs="Times New Roman"/>
+          <w:sz w:val="24"/>
+          <w:szCs w:val="24"/>
         </w:rPr>
         <w:t>•</w:t>
       </w:r>
       <w:r>
         <w:rPr>
           <w:rFonts w:ascii="Times New Roman" w:hAnsi="Times New Roman" w:cs="Times New Roman"/>
-          <w:sz w:val="28"/>
-          <w:szCs w:val="28"/>
+          <w:sz w:val="24"/>
+          <w:szCs w:val="24"/>
         </w:rPr>
         <w:tab/>
         <w:t>Limited options: Patients may have limited options for selecting doctors, leading to difficulty in finding suitable healthcare providers.</w:t>
@@ -1400,23 +1323,23 @@
       <w:pPr>
         <w:rPr>
           <w:rFonts w:ascii="Times New Roman" w:hAnsi="Times New Roman" w:cs="Times New Roman"/>
-          <w:sz w:val="28"/>
-          <w:szCs w:val="28"/>
-        </w:rPr>
-      </w:pPr>
-      <w:r>
-        <w:rPr>
-          <w:rFonts w:ascii="Times New Roman" w:hAnsi="Times New Roman" w:cs="Times New Roman"/>
-          <w:sz w:val="28"/>
-          <w:szCs w:val="28"/>
+          <w:sz w:val="24"/>
+          <w:szCs w:val="24"/>
+        </w:rPr>
+      </w:pPr>
+      <w:r>
+        <w:rPr>
+          <w:rFonts w:ascii="Times New Roman" w:hAnsi="Times New Roman" w:cs="Times New Roman"/>
+          <w:sz w:val="24"/>
+          <w:szCs w:val="24"/>
         </w:rPr>
         <w:t>•</w:t>
       </w:r>
       <w:r>
         <w:rPr>
           <w:rFonts w:ascii="Times New Roman" w:hAnsi="Times New Roman" w:cs="Times New Roman"/>
-          <w:sz w:val="28"/>
-          <w:szCs w:val="28"/>
+          <w:sz w:val="24"/>
+          <w:szCs w:val="24"/>
         </w:rPr>
         <w:tab/>
         <w:t>Lack of transparency: The existing system may lack transparency in appointment schedules, leading to uncertainty for patients.</w:t>
@@ -1426,15 +1349,15 @@
       <w:pPr>
         <w:rPr>
           <w:rFonts w:ascii="Times New Roman" w:hAnsi="Times New Roman" w:cs="Times New Roman"/>
-          <w:sz w:val="28"/>
-          <w:szCs w:val="28"/>
-        </w:rPr>
-      </w:pPr>
-      <w:r>
-        <w:rPr>
-          <w:rFonts w:ascii="Times New Roman" w:hAnsi="Times New Roman" w:cs="Times New Roman"/>
-          <w:sz w:val="28"/>
-          <w:szCs w:val="28"/>
+          <w:sz w:val="24"/>
+          <w:szCs w:val="24"/>
+        </w:rPr>
+      </w:pPr>
+      <w:r>
+        <w:rPr>
+          <w:rFonts w:ascii="Times New Roman" w:hAnsi="Times New Roman" w:cs="Times New Roman"/>
+          <w:sz w:val="24"/>
+          <w:szCs w:val="24"/>
         </w:rPr>
         <w:t>3.3 Project Perspective, Features, Stakeholders:</w:t>
       </w:r>
@@ -1443,23 +1366,23 @@
       <w:pPr>
         <w:rPr>
           <w:rFonts w:ascii="Times New Roman" w:hAnsi="Times New Roman" w:cs="Times New Roman"/>
-          <w:sz w:val="28"/>
-          <w:szCs w:val="28"/>
-        </w:rPr>
-      </w:pPr>
-      <w:r>
-        <w:rPr>
-          <w:rFonts w:ascii="Times New Roman" w:hAnsi="Times New Roman" w:cs="Times New Roman"/>
-          <w:sz w:val="28"/>
-          <w:szCs w:val="28"/>
+          <w:sz w:val="24"/>
+          <w:szCs w:val="24"/>
+        </w:rPr>
+      </w:pPr>
+      <w:r>
+        <w:rPr>
+          <w:rFonts w:ascii="Times New Roman" w:hAnsi="Times New Roman" w:cs="Times New Roman"/>
+          <w:sz w:val="24"/>
+          <w:szCs w:val="24"/>
         </w:rPr>
         <w:t>•</w:t>
       </w:r>
       <w:r>
         <w:rPr>
           <w:rFonts w:ascii="Times New Roman" w:hAnsi="Times New Roman" w:cs="Times New Roman"/>
-          <w:sz w:val="28"/>
-          <w:szCs w:val="28"/>
+          <w:sz w:val="24"/>
+          <w:szCs w:val="24"/>
         </w:rPr>
         <w:tab/>
         <w:t>Project Perspective: The doctor appointment system aims to streamline the appointment booking process by providing an online platform where patients can easily search for doctors, book appointments, and purchase medicines.</w:t>
@@ -1469,23 +1392,23 @@
       <w:pPr>
         <w:rPr>
           <w:rFonts w:ascii="Times New Roman" w:hAnsi="Times New Roman" w:cs="Times New Roman"/>
-          <w:sz w:val="28"/>
-          <w:szCs w:val="28"/>
-        </w:rPr>
-      </w:pPr>
-      <w:r>
-        <w:rPr>
-          <w:rFonts w:ascii="Times New Roman" w:hAnsi="Times New Roman" w:cs="Times New Roman"/>
-          <w:sz w:val="28"/>
-          <w:szCs w:val="28"/>
+          <w:sz w:val="24"/>
+          <w:szCs w:val="24"/>
+        </w:rPr>
+      </w:pPr>
+      <w:r>
+        <w:rPr>
+          <w:rFonts w:ascii="Times New Roman" w:hAnsi="Times New Roman" w:cs="Times New Roman"/>
+          <w:sz w:val="24"/>
+          <w:szCs w:val="24"/>
         </w:rPr>
         <w:t>•</w:t>
       </w:r>
       <w:r>
         <w:rPr>
           <w:rFonts w:ascii="Times New Roman" w:hAnsi="Times New Roman" w:cs="Times New Roman"/>
-          <w:sz w:val="28"/>
-          <w:szCs w:val="28"/>
+          <w:sz w:val="24"/>
+          <w:szCs w:val="24"/>
         </w:rPr>
         <w:tab/>
         <w:t>Features:</w:t>
@@ -1495,23 +1418,23 @@
       <w:pPr>
         <w:rPr>
           <w:rFonts w:ascii="Times New Roman" w:hAnsi="Times New Roman" w:cs="Times New Roman"/>
-          <w:sz w:val="28"/>
-          <w:szCs w:val="28"/>
-        </w:rPr>
-      </w:pPr>
-      <w:r>
-        <w:rPr>
-          <w:rFonts w:ascii="Times New Roman" w:hAnsi="Times New Roman" w:cs="Times New Roman"/>
-          <w:sz w:val="28"/>
-          <w:szCs w:val="28"/>
+          <w:sz w:val="24"/>
+          <w:szCs w:val="24"/>
+        </w:rPr>
+      </w:pPr>
+      <w:r>
+        <w:rPr>
+          <w:rFonts w:ascii="Times New Roman" w:hAnsi="Times New Roman" w:cs="Times New Roman"/>
+          <w:sz w:val="24"/>
+          <w:szCs w:val="24"/>
         </w:rPr>
         <w:t>•</w:t>
       </w:r>
       <w:r>
         <w:rPr>
           <w:rFonts w:ascii="Times New Roman" w:hAnsi="Times New Roman" w:cs="Times New Roman"/>
-          <w:sz w:val="28"/>
-          <w:szCs w:val="28"/>
+          <w:sz w:val="24"/>
+          <w:szCs w:val="24"/>
         </w:rPr>
         <w:tab/>
         <w:t>Doctor search: Patients can search for doctors based on specialization, location, and availability.</w:t>
@@ -1521,15 +1444,266 @@
       <w:pPr>
         <w:rPr>
           <w:rFonts w:ascii="Times New Roman" w:hAnsi="Times New Roman" w:cs="Times New Roman"/>
-          <w:sz w:val="28"/>
-          <w:szCs w:val="28"/>
-        </w:rPr>
-      </w:pPr>
-      <w:r>
-        <w:rPr>
-          <w:rFonts w:ascii="Times New Roman" w:hAnsi="Times New Roman" w:cs="Times New Roman"/>
-          <w:sz w:val="28"/>
-          <w:szCs w:val="28"/>
+          <w:sz w:val="24"/>
+          <w:szCs w:val="24"/>
+        </w:rPr>
+      </w:pPr>
+      <w:r>
+        <w:rPr>
+          <w:rFonts w:ascii="Times New Roman" w:hAnsi="Times New Roman" w:cs="Times New Roman"/>
+          <w:sz w:val="24"/>
+          <w:szCs w:val="24"/>
+        </w:rPr>
+        <w:t>•</w:t>
+      </w:r>
+      <w:r>
+        <w:rPr>
+          <w:rFonts w:ascii="Times New Roman" w:hAnsi="Times New Roman" w:cs="Times New Roman"/>
+          <w:sz w:val="24"/>
+          <w:szCs w:val="24"/>
+        </w:rPr>
+        <w:tab/>
+        <w:t>Appointment booking: Patients can book appointments with their preferred doctors online.</w:t>
+      </w:r>
+    </w:p>
+    <w:p>
+      <w:pPr>
+        <w:rPr>
+          <w:rFonts w:ascii="Times New Roman" w:hAnsi="Times New Roman" w:cs="Times New Roman"/>
+          <w:sz w:val="24"/>
+          <w:szCs w:val="24"/>
+        </w:rPr>
+      </w:pPr>
+      <w:r>
+        <w:rPr>
+          <w:rFonts w:ascii="Times New Roman" w:hAnsi="Times New Roman" w:cs="Times New Roman"/>
+          <w:sz w:val="24"/>
+          <w:szCs w:val="24"/>
+        </w:rPr>
+        <w:t>•</w:t>
+      </w:r>
+      <w:r>
+        <w:rPr>
+          <w:rFonts w:ascii="Times New Roman" w:hAnsi="Times New Roman" w:cs="Times New Roman"/>
+          <w:sz w:val="24"/>
+          <w:szCs w:val="24"/>
+        </w:rPr>
+        <w:tab/>
+        <w:t>Medicine purchase: Patients can purchase prescribed medicines through the platform.</w:t>
+      </w:r>
+    </w:p>
+    <w:p>
+      <w:pPr>
+        <w:rPr>
+          <w:rFonts w:ascii="Times New Roman" w:hAnsi="Times New Roman" w:cs="Times New Roman"/>
+          <w:sz w:val="24"/>
+          <w:szCs w:val="24"/>
+        </w:rPr>
+      </w:pPr>
+      <w:r>
+        <w:rPr>
+          <w:rFonts w:ascii="Times New Roman" w:hAnsi="Times New Roman" w:cs="Times New Roman"/>
+          <w:sz w:val="24"/>
+          <w:szCs w:val="24"/>
+        </w:rPr>
+        <w:t>•</w:t>
+      </w:r>
+      <w:r>
+        <w:rPr>
+          <w:rFonts w:ascii="Times New Roman" w:hAnsi="Times New Roman" w:cs="Times New Roman"/>
+          <w:sz w:val="24"/>
+          <w:szCs w:val="24"/>
+        </w:rPr>
+        <w:tab/>
+        <w:t>Doctor registration: Doctors can register on the platform, manage their appointments, and view their daily schedules.</w:t>
+      </w:r>
+    </w:p>
+    <w:p>
+      <w:pPr>
+        <w:rPr>
+          <w:rFonts w:ascii="Times New Roman" w:hAnsi="Times New Roman" w:cs="Times New Roman"/>
+          <w:sz w:val="24"/>
+          <w:szCs w:val="24"/>
+        </w:rPr>
+      </w:pPr>
+      <w:r>
+        <w:rPr>
+          <w:rFonts w:ascii="Times New Roman" w:hAnsi="Times New Roman" w:cs="Times New Roman"/>
+          <w:sz w:val="24"/>
+          <w:szCs w:val="24"/>
+        </w:rPr>
+        <w:t>•</w:t>
+      </w:r>
+      <w:r>
+        <w:rPr>
+          <w:rFonts w:ascii="Times New Roman" w:hAnsi="Times New Roman" w:cs="Times New Roman"/>
+          <w:sz w:val="24"/>
+          <w:szCs w:val="24"/>
+        </w:rPr>
+        <w:tab/>
+        <w:t>Stakeholders:</w:t>
+      </w:r>
+    </w:p>
+    <w:p>
+      <w:pPr>
+        <w:rPr>
+          <w:rFonts w:ascii="Times New Roman" w:hAnsi="Times New Roman" w:cs="Times New Roman"/>
+          <w:sz w:val="24"/>
+          <w:szCs w:val="24"/>
+        </w:rPr>
+      </w:pPr>
+      <w:r>
+        <w:rPr>
+          <w:rFonts w:ascii="Times New Roman" w:hAnsi="Times New Roman" w:cs="Times New Roman"/>
+          <w:sz w:val="24"/>
+          <w:szCs w:val="24"/>
+        </w:rPr>
+        <w:t>•</w:t>
+      </w:r>
+      <w:r>
+        <w:rPr>
+          <w:rFonts w:ascii="Times New Roman" w:hAnsi="Times New Roman" w:cs="Times New Roman"/>
+          <w:sz w:val="24"/>
+          <w:szCs w:val="24"/>
+        </w:rPr>
+        <w:tab/>
+        <w:t>Patients: Users who require healthcare services and want to book appointments with doctors.</w:t>
+      </w:r>
+    </w:p>
+    <w:p>
+      <w:pPr>
+        <w:rPr>
+          <w:rFonts w:ascii="Times New Roman" w:hAnsi="Times New Roman" w:cs="Times New Roman"/>
+          <w:sz w:val="24"/>
+          <w:szCs w:val="24"/>
+        </w:rPr>
+      </w:pPr>
+      <w:r>
+        <w:rPr>
+          <w:rFonts w:ascii="Times New Roman" w:hAnsi="Times New Roman" w:cs="Times New Roman"/>
+          <w:sz w:val="24"/>
+          <w:szCs w:val="24"/>
+        </w:rPr>
+        <w:t>•</w:t>
+      </w:r>
+      <w:r>
+        <w:rPr>
+          <w:rFonts w:ascii="Times New Roman" w:hAnsi="Times New Roman" w:cs="Times New Roman"/>
+          <w:sz w:val="24"/>
+          <w:szCs w:val="24"/>
+        </w:rPr>
+        <w:tab/>
+        <w:t>Doctors: Healthcare providers who offer their services through the platform.</w:t>
+      </w:r>
+    </w:p>
+    <w:p>
+      <w:pPr>
+        <w:rPr>
+          <w:rFonts w:ascii="Times New Roman" w:hAnsi="Times New Roman" w:cs="Times New Roman"/>
+          <w:sz w:val="24"/>
+          <w:szCs w:val="24"/>
+        </w:rPr>
+      </w:pPr>
+      <w:r>
+        <w:rPr>
+          <w:rFonts w:ascii="Times New Roman" w:hAnsi="Times New Roman" w:cs="Times New Roman"/>
+          <w:sz w:val="24"/>
+          <w:szCs w:val="24"/>
+        </w:rPr>
+        <w:t>•</w:t>
+      </w:r>
+      <w:r>
+        <w:rPr>
+          <w:rFonts w:ascii="Times New Roman" w:hAnsi="Times New Roman" w:cs="Times New Roman"/>
+          <w:sz w:val="24"/>
+          <w:szCs w:val="24"/>
+        </w:rPr>
+        <w:tab/>
+        <w:t>Pharmacists: Providers of medicines who may collaborate with the platform for medicine sales.</w:t>
+      </w:r>
+    </w:p>
+    <w:p>
+      <w:pPr>
+        <w:rPr>
+          <w:rFonts w:ascii="Times New Roman" w:hAnsi="Times New Roman" w:cs="Times New Roman"/>
+          <w:sz w:val="24"/>
+          <w:szCs w:val="24"/>
+        </w:rPr>
+      </w:pPr>
+      <w:r>
+        <w:rPr>
+          <w:rFonts w:ascii="Times New Roman" w:hAnsi="Times New Roman" w:cs="Times New Roman"/>
+          <w:sz w:val="24"/>
+          <w:szCs w:val="24"/>
+        </w:rPr>
+        <w:t>•</w:t>
+      </w:r>
+      <w:r>
+        <w:rPr>
+          <w:rFonts w:ascii="Times New Roman" w:hAnsi="Times New Roman" w:cs="Times New Roman"/>
+          <w:sz w:val="24"/>
+          <w:szCs w:val="24"/>
+        </w:rPr>
+        <w:tab/>
+        <w:t>Administrators: Individuals responsible for managing and maintaining the platform.</w:t>
+      </w:r>
+    </w:p>
+    <w:p>
+      <w:pPr>
+        <w:rPr>
+          <w:rFonts w:ascii="Times New Roman" w:hAnsi="Times New Roman" w:cs="Times New Roman"/>
+          <w:sz w:val="24"/>
+          <w:szCs w:val="24"/>
+        </w:rPr>
+      </w:pPr>
+      <w:r>
+        <w:rPr>
+          <w:rFonts w:ascii="Times New Roman" w:hAnsi="Times New Roman" w:cs="Times New Roman"/>
+          <w:sz w:val="24"/>
+          <w:szCs w:val="24"/>
+        </w:rPr>
+        <w:t>3.4 Requirement Analysis:</w:t>
+      </w:r>
+    </w:p>
+    <w:p>
+      <w:pPr>
+        <w:rPr>
+          <w:rFonts w:ascii="Times New Roman" w:hAnsi="Times New Roman" w:cs="Times New Roman"/>
+          <w:sz w:val="24"/>
+          <w:szCs w:val="24"/>
+        </w:rPr>
+      </w:pPr>
+      <w:r>
+        <w:rPr>
+          <w:rFonts w:ascii="Times New Roman" w:hAnsi="Times New Roman" w:cs="Times New Roman"/>
+          <w:sz w:val="24"/>
+          <w:szCs w:val="24"/>
+        </w:rPr>
+        <w:t>•</w:t>
+      </w:r>
+      <w:r>
+        <w:rPr>
+          <w:rFonts w:ascii="Times New Roman" w:hAnsi="Times New Roman" w:cs="Times New Roman"/>
+          <w:sz w:val="24"/>
+          <w:szCs w:val="24"/>
+        </w:rPr>
+        <w:tab/>
+        <w:t>Functional Analysis (3.4.1): Identifying the functional requirements of the doctor appointment system, including features such as doctor search, appointment booking, and medicine purchase.</w:t>
+      </w:r>
+    </w:p>
+    <w:p>
+      <w:pPr>
+        <w:rPr>
+          <w:rFonts w:ascii="Times New Roman" w:hAnsi="Times New Roman" w:cs="Times New Roman"/>
+          <w:sz w:val="24"/>
+          <w:szCs w:val="24"/>
+        </w:rPr>
+      </w:pPr>
+      <w:r>
+        <w:rPr>
+          <w:rFonts w:ascii="Times New Roman" w:hAnsi="Times New Roman" w:cs="Times New Roman"/>
+          <w:sz w:val="24"/>
+          <w:szCs w:val="24"/>
         </w:rPr>
         <w:lastRenderedPageBreak/>
         <w:t>•</w:t>
@@ -1537,259 +1711,8 @@
       <w:r>
         <w:rPr>
           <w:rFonts w:ascii="Times New Roman" w:hAnsi="Times New Roman" w:cs="Times New Roman"/>
-          <w:sz w:val="28"/>
-          <w:szCs w:val="28"/>
-        </w:rPr>
-        <w:tab/>
-        <w:t>Appointment booking: Patients can book appointments with their preferred doctors online.</w:t>
-      </w:r>
-    </w:p>
-    <w:p>
-      <w:pPr>
-        <w:rPr>
-          <w:rFonts w:ascii="Times New Roman" w:hAnsi="Times New Roman" w:cs="Times New Roman"/>
-          <w:sz w:val="28"/>
-          <w:szCs w:val="28"/>
-        </w:rPr>
-      </w:pPr>
-      <w:r>
-        <w:rPr>
-          <w:rFonts w:ascii="Times New Roman" w:hAnsi="Times New Roman" w:cs="Times New Roman"/>
-          <w:sz w:val="28"/>
-          <w:szCs w:val="28"/>
-        </w:rPr>
-        <w:t>•</w:t>
-      </w:r>
-      <w:r>
-        <w:rPr>
-          <w:rFonts w:ascii="Times New Roman" w:hAnsi="Times New Roman" w:cs="Times New Roman"/>
-          <w:sz w:val="28"/>
-          <w:szCs w:val="28"/>
-        </w:rPr>
-        <w:tab/>
-        <w:t>Medicine purchase: Patients can purchase prescribed medicines through the platform.</w:t>
-      </w:r>
-    </w:p>
-    <w:p>
-      <w:pPr>
-        <w:rPr>
-          <w:rFonts w:ascii="Times New Roman" w:hAnsi="Times New Roman" w:cs="Times New Roman"/>
-          <w:sz w:val="28"/>
-          <w:szCs w:val="28"/>
-        </w:rPr>
-      </w:pPr>
-      <w:r>
-        <w:rPr>
-          <w:rFonts w:ascii="Times New Roman" w:hAnsi="Times New Roman" w:cs="Times New Roman"/>
-          <w:sz w:val="28"/>
-          <w:szCs w:val="28"/>
-        </w:rPr>
-        <w:t>•</w:t>
-      </w:r>
-      <w:r>
-        <w:rPr>
-          <w:rFonts w:ascii="Times New Roman" w:hAnsi="Times New Roman" w:cs="Times New Roman"/>
-          <w:sz w:val="28"/>
-          <w:szCs w:val="28"/>
-        </w:rPr>
-        <w:tab/>
-        <w:t>Doctor registration: Doctors can register on the platform, manage their appointments, and view their daily schedules.</w:t>
-      </w:r>
-    </w:p>
-    <w:p>
-      <w:pPr>
-        <w:rPr>
-          <w:rFonts w:ascii="Times New Roman" w:hAnsi="Times New Roman" w:cs="Times New Roman"/>
-          <w:sz w:val="28"/>
-          <w:szCs w:val="28"/>
-        </w:rPr>
-      </w:pPr>
-      <w:r>
-        <w:rPr>
-          <w:rFonts w:ascii="Times New Roman" w:hAnsi="Times New Roman" w:cs="Times New Roman"/>
-          <w:sz w:val="28"/>
-          <w:szCs w:val="28"/>
-        </w:rPr>
-        <w:t>•</w:t>
-      </w:r>
-      <w:r>
-        <w:rPr>
-          <w:rFonts w:ascii="Times New Roman" w:hAnsi="Times New Roman" w:cs="Times New Roman"/>
-          <w:sz w:val="28"/>
-          <w:szCs w:val="28"/>
-        </w:rPr>
-        <w:tab/>
-        <w:t>Stakeholders:</w:t>
-      </w:r>
-    </w:p>
-    <w:p>
-      <w:pPr>
-        <w:rPr>
-          <w:rFonts w:ascii="Times New Roman" w:hAnsi="Times New Roman" w:cs="Times New Roman"/>
-          <w:sz w:val="28"/>
-          <w:szCs w:val="28"/>
-        </w:rPr>
-      </w:pPr>
-      <w:r>
-        <w:rPr>
-          <w:rFonts w:ascii="Times New Roman" w:hAnsi="Times New Roman" w:cs="Times New Roman"/>
-          <w:sz w:val="28"/>
-          <w:szCs w:val="28"/>
-        </w:rPr>
-        <w:t>•</w:t>
-      </w:r>
-      <w:r>
-        <w:rPr>
-          <w:rFonts w:ascii="Times New Roman" w:hAnsi="Times New Roman" w:cs="Times New Roman"/>
-          <w:sz w:val="28"/>
-          <w:szCs w:val="28"/>
-        </w:rPr>
-        <w:tab/>
-        <w:t>Patients: Users who require healthcare services and want to book appointments with doctors.</w:t>
-      </w:r>
-    </w:p>
-    <w:p>
-      <w:pPr>
-        <w:rPr>
-          <w:rFonts w:ascii="Times New Roman" w:hAnsi="Times New Roman" w:cs="Times New Roman"/>
-          <w:sz w:val="28"/>
-          <w:szCs w:val="28"/>
-        </w:rPr>
-      </w:pPr>
-      <w:r>
-        <w:rPr>
-          <w:rFonts w:ascii="Times New Roman" w:hAnsi="Times New Roman" w:cs="Times New Roman"/>
-          <w:sz w:val="28"/>
-          <w:szCs w:val="28"/>
-        </w:rPr>
-        <w:t>•</w:t>
-      </w:r>
-      <w:r>
-        <w:rPr>
-          <w:rFonts w:ascii="Times New Roman" w:hAnsi="Times New Roman" w:cs="Times New Roman"/>
-          <w:sz w:val="28"/>
-          <w:szCs w:val="28"/>
-        </w:rPr>
-        <w:tab/>
-        <w:t>Doctors: Healthcare providers who offer their services through the platform.</w:t>
-      </w:r>
-    </w:p>
-    <w:p>
-      <w:pPr>
-        <w:rPr>
-          <w:rFonts w:ascii="Times New Roman" w:hAnsi="Times New Roman" w:cs="Times New Roman"/>
-          <w:sz w:val="28"/>
-          <w:szCs w:val="28"/>
-        </w:rPr>
-      </w:pPr>
-      <w:r>
-        <w:rPr>
-          <w:rFonts w:ascii="Times New Roman" w:hAnsi="Times New Roman" w:cs="Times New Roman"/>
-          <w:sz w:val="28"/>
-          <w:szCs w:val="28"/>
-        </w:rPr>
-        <w:t>•</w:t>
-      </w:r>
-      <w:r>
-        <w:rPr>
-          <w:rFonts w:ascii="Times New Roman" w:hAnsi="Times New Roman" w:cs="Times New Roman"/>
-          <w:sz w:val="28"/>
-          <w:szCs w:val="28"/>
-        </w:rPr>
-        <w:tab/>
-        <w:t>Pharmacists: Providers of medicines who may collaborate with the platform for medicine sales.</w:t>
-      </w:r>
-    </w:p>
-    <w:p>
-      <w:pPr>
-        <w:rPr>
-          <w:rFonts w:ascii="Times New Roman" w:hAnsi="Times New Roman" w:cs="Times New Roman"/>
-          <w:sz w:val="28"/>
-          <w:szCs w:val="28"/>
-        </w:rPr>
-      </w:pPr>
-      <w:r>
-        <w:rPr>
-          <w:rFonts w:ascii="Times New Roman" w:hAnsi="Times New Roman" w:cs="Times New Roman"/>
-          <w:sz w:val="28"/>
-          <w:szCs w:val="28"/>
-        </w:rPr>
-        <w:t>•</w:t>
-      </w:r>
-      <w:r>
-        <w:rPr>
-          <w:rFonts w:ascii="Times New Roman" w:hAnsi="Times New Roman" w:cs="Times New Roman"/>
-          <w:sz w:val="28"/>
-          <w:szCs w:val="28"/>
-        </w:rPr>
-        <w:tab/>
-        <w:t>Administrators: Individuals responsible for managing and maintaining the platform.</w:t>
-      </w:r>
-    </w:p>
-    <w:p>
-      <w:pPr>
-        <w:rPr>
-          <w:rFonts w:ascii="Times New Roman" w:hAnsi="Times New Roman" w:cs="Times New Roman"/>
-          <w:sz w:val="28"/>
-          <w:szCs w:val="28"/>
-        </w:rPr>
-      </w:pPr>
-      <w:r>
-        <w:rPr>
-          <w:rFonts w:ascii="Times New Roman" w:hAnsi="Times New Roman" w:cs="Times New Roman"/>
-          <w:sz w:val="28"/>
-          <w:szCs w:val="28"/>
-        </w:rPr>
-        <w:t>3.4 Requirement Analysis:</w:t>
-      </w:r>
-    </w:p>
-    <w:p>
-      <w:pPr>
-        <w:rPr>
-          <w:rFonts w:ascii="Times New Roman" w:hAnsi="Times New Roman" w:cs="Times New Roman"/>
-          <w:sz w:val="28"/>
-          <w:szCs w:val="28"/>
-        </w:rPr>
-      </w:pPr>
-      <w:r>
-        <w:rPr>
-          <w:rFonts w:ascii="Times New Roman" w:hAnsi="Times New Roman" w:cs="Times New Roman"/>
-          <w:sz w:val="28"/>
-          <w:szCs w:val="28"/>
-        </w:rPr>
-        <w:t>•</w:t>
-      </w:r>
-      <w:r>
-        <w:rPr>
-          <w:rFonts w:ascii="Times New Roman" w:hAnsi="Times New Roman" w:cs="Times New Roman"/>
-          <w:sz w:val="28"/>
-          <w:szCs w:val="28"/>
-        </w:rPr>
-        <w:tab/>
-        <w:t>Functional Analysis (3.4.1): Identifying the functional requirements of the doctor appointment system, including features such as doctor search, appointment booking, and medicine purchase.</w:t>
-      </w:r>
-    </w:p>
-    <w:p>
-      <w:pPr>
-        <w:rPr>
-          <w:rFonts w:ascii="Times New Roman" w:hAnsi="Times New Roman" w:cs="Times New Roman"/>
-          <w:sz w:val="28"/>
-          <w:szCs w:val="28"/>
-        </w:rPr>
-      </w:pPr>
-      <w:r>
-        <w:rPr>
-          <w:rFonts w:ascii="Times New Roman" w:hAnsi="Times New Roman" w:cs="Times New Roman"/>
-          <w:sz w:val="28"/>
-          <w:szCs w:val="28"/>
-        </w:rPr>
-        <w:t>•</w:t>
-      </w:r>
-      <w:r>
-        <w:rPr>
-          <w:rFonts w:ascii="Times New Roman" w:hAnsi="Times New Roman" w:cs="Times New Roman"/>
-          <w:sz w:val="28"/>
-          <w:szCs w:val="28"/>
+          <w:sz w:val="24"/>
+          <w:szCs w:val="24"/>
         </w:rPr>
         <w:tab/>
         <w:t>Performance Analysis (3.4.2): Evaluating the performance requirements of the system, such as response time, scalability, and reliability, to ensure optimal performance under varying conditions.</w:t>
@@ -1799,23 +1722,23 @@
       <w:pPr>
         <w:rPr>
           <w:rFonts w:ascii="Times New Roman" w:hAnsi="Times New Roman" w:cs="Times New Roman"/>
-          <w:sz w:val="28"/>
-          <w:szCs w:val="28"/>
-        </w:rPr>
-      </w:pPr>
-      <w:r>
-        <w:rPr>
-          <w:rFonts w:ascii="Times New Roman" w:hAnsi="Times New Roman" w:cs="Times New Roman"/>
-          <w:sz w:val="28"/>
-          <w:szCs w:val="28"/>
+          <w:sz w:val="24"/>
+          <w:szCs w:val="24"/>
+        </w:rPr>
+      </w:pPr>
+      <w:r>
+        <w:rPr>
+          <w:rFonts w:ascii="Times New Roman" w:hAnsi="Times New Roman" w:cs="Times New Roman"/>
+          <w:sz w:val="24"/>
+          <w:szCs w:val="24"/>
         </w:rPr>
         <w:t>•</w:t>
       </w:r>
       <w:r>
         <w:rPr>
           <w:rFonts w:ascii="Times New Roman" w:hAnsi="Times New Roman" w:cs="Times New Roman"/>
-          <w:sz w:val="28"/>
-          <w:szCs w:val="28"/>
+          <w:sz w:val="24"/>
+          <w:szCs w:val="24"/>
         </w:rPr>
         <w:tab/>
         <w:t>Security Analysis (3.4.3): Assessing the security requirements of the system to safeguard patient information, secure transactions, and prevent unauthorized access to sensitive data.</w:t>
@@ -1827,15 +1750,15 @@
         <w:jc w:val="both"/>
         <w:rPr>
           <w:rFonts w:ascii="Times New Roman" w:hAnsi="Times New Roman" w:cs="Times New Roman"/>
-          <w:sz w:val="32"/>
-          <w:szCs w:val="32"/>
-        </w:rPr>
-      </w:pPr>
-      <w:r>
-        <w:rPr>
-          <w:rFonts w:ascii="Times New Roman" w:hAnsi="Times New Roman" w:cs="Times New Roman"/>
-          <w:sz w:val="32"/>
-          <w:szCs w:val="32"/>
+          <w:sz w:val="24"/>
+          <w:szCs w:val="24"/>
+        </w:rPr>
+      </w:pPr>
+      <w:r>
+        <w:rPr>
+          <w:rFonts w:ascii="Times New Roman" w:hAnsi="Times New Roman" w:cs="Times New Roman"/>
+          <w:sz w:val="24"/>
+          <w:szCs w:val="24"/>
         </w:rPr>
         <w:t>4) System Design</w:t>
       </w:r>
@@ -1848,8 +1771,8 @@
           <w:rFonts w:ascii="Times New Roman" w:hAnsi="Times New Roman" w:cs="Times New Roman"/>
           <w:b/>
           <w:bCs/>
-          <w:sz w:val="32"/>
-          <w:szCs w:val="32"/>
+          <w:sz w:val="24"/>
+          <w:szCs w:val="24"/>
         </w:rPr>
       </w:pPr>
     </w:p>
@@ -1861,8 +1784,8 @@
           <w:rFonts w:ascii="Times New Roman" w:hAnsi="Times New Roman" w:cs="Times New Roman"/>
           <w:b/>
           <w:bCs/>
-          <w:sz w:val="32"/>
-          <w:szCs w:val="32"/>
+          <w:sz w:val="24"/>
+          <w:szCs w:val="24"/>
         </w:rPr>
       </w:pPr>
     </w:p>
@@ -1874,8 +1797,8 @@
           <w:rFonts w:ascii="Times New Roman" w:hAnsi="Times New Roman" w:cs="Times New Roman"/>
           <w:b/>
           <w:bCs/>
-          <w:sz w:val="32"/>
-          <w:szCs w:val="32"/>
+          <w:sz w:val="24"/>
+          <w:szCs w:val="24"/>
         </w:rPr>
       </w:pPr>
     </w:p>
@@ -1887,8 +1810,8 @@
           <w:rFonts w:ascii="Times New Roman" w:hAnsi="Times New Roman" w:cs="Times New Roman"/>
           <w:b/>
           <w:bCs/>
-          <w:sz w:val="32"/>
-          <w:szCs w:val="32"/>
+          <w:sz w:val="24"/>
+          <w:szCs w:val="24"/>
         </w:rPr>
       </w:pPr>
     </w:p>
@@ -1900,8 +1823,8 @@
           <w:rFonts w:ascii="Times New Roman" w:hAnsi="Times New Roman" w:cs="Times New Roman"/>
           <w:b/>
           <w:bCs/>
-          <w:sz w:val="32"/>
-          <w:szCs w:val="32"/>
+          <w:sz w:val="24"/>
+          <w:szCs w:val="24"/>
         </w:rPr>
       </w:pPr>
     </w:p>
@@ -1913,8 +1836,8 @@
           <w:rFonts w:ascii="Times New Roman" w:hAnsi="Times New Roman" w:cs="Times New Roman"/>
           <w:b/>
           <w:bCs/>
-          <w:sz w:val="32"/>
-          <w:szCs w:val="32"/>
+          <w:sz w:val="24"/>
+          <w:szCs w:val="24"/>
         </w:rPr>
       </w:pPr>
     </w:p>
@@ -1926,8 +1849,8 @@
           <w:rFonts w:ascii="Times New Roman" w:hAnsi="Times New Roman" w:cs="Times New Roman"/>
           <w:b/>
           <w:bCs/>
-          <w:sz w:val="32"/>
-          <w:szCs w:val="32"/>
+          <w:sz w:val="24"/>
+          <w:szCs w:val="24"/>
         </w:rPr>
       </w:pPr>
     </w:p>
@@ -1939,8 +1862,8 @@
           <w:rFonts w:ascii="Times New Roman" w:hAnsi="Times New Roman" w:cs="Times New Roman"/>
           <w:b/>
           <w:bCs/>
-          <w:sz w:val="32"/>
-          <w:szCs w:val="32"/>
+          <w:sz w:val="24"/>
+          <w:szCs w:val="24"/>
         </w:rPr>
       </w:pPr>
     </w:p>
@@ -1952,8 +1875,8 @@
           <w:rFonts w:ascii="Times New Roman" w:hAnsi="Times New Roman" w:cs="Times New Roman"/>
           <w:b/>
           <w:bCs/>
-          <w:sz w:val="32"/>
-          <w:szCs w:val="32"/>
+          <w:sz w:val="24"/>
+          <w:szCs w:val="24"/>
         </w:rPr>
       </w:pPr>
     </w:p>
@@ -1965,8 +1888,8 @@
           <w:rFonts w:ascii="Times New Roman" w:hAnsi="Times New Roman" w:cs="Times New Roman"/>
           <w:b/>
           <w:bCs/>
-          <w:sz w:val="32"/>
-          <w:szCs w:val="32"/>
+          <w:sz w:val="24"/>
+          <w:szCs w:val="24"/>
         </w:rPr>
       </w:pPr>
     </w:p>
@@ -1978,8 +1901,8 @@
           <w:rFonts w:ascii="Times New Roman" w:hAnsi="Times New Roman" w:cs="Times New Roman"/>
           <w:b/>
           <w:bCs/>
-          <w:sz w:val="32"/>
-          <w:szCs w:val="32"/>
+          <w:sz w:val="24"/>
+          <w:szCs w:val="24"/>
         </w:rPr>
       </w:pPr>
     </w:p>
@@ -1991,8 +1914,8 @@
           <w:rFonts w:ascii="Times New Roman" w:hAnsi="Times New Roman" w:cs="Times New Roman"/>
           <w:b/>
           <w:bCs/>
-          <w:sz w:val="32"/>
-          <w:szCs w:val="32"/>
+          <w:sz w:val="24"/>
+          <w:szCs w:val="24"/>
         </w:rPr>
       </w:pPr>
     </w:p>
@@ -2004,8 +1927,8 @@
           <w:rFonts w:ascii="Times New Roman" w:hAnsi="Times New Roman" w:cs="Times New Roman"/>
           <w:b/>
           <w:bCs/>
-          <w:sz w:val="32"/>
-          <w:szCs w:val="32"/>
+          <w:sz w:val="24"/>
+          <w:szCs w:val="24"/>
         </w:rPr>
       </w:pPr>
     </w:p>
@@ -2017,8 +1940,8 @@
           <w:rFonts w:ascii="Times New Roman" w:hAnsi="Times New Roman" w:cs="Times New Roman"/>
           <w:b/>
           <w:bCs/>
-          <w:sz w:val="32"/>
-          <w:szCs w:val="32"/>
+          <w:sz w:val="24"/>
+          <w:szCs w:val="24"/>
         </w:rPr>
       </w:pPr>
     </w:p>
@@ -2030,8 +1953,8 @@
           <w:rFonts w:ascii="Times New Roman" w:hAnsi="Times New Roman" w:cs="Times New Roman"/>
           <w:b/>
           <w:bCs/>
-          <w:sz w:val="32"/>
-          <w:szCs w:val="32"/>
+          <w:sz w:val="24"/>
+          <w:szCs w:val="24"/>
         </w:rPr>
       </w:pPr>
     </w:p>
@@ -2043,8 +1966,8 @@
           <w:rFonts w:ascii="Times New Roman" w:hAnsi="Times New Roman" w:cs="Times New Roman"/>
           <w:b/>
           <w:bCs/>
-          <w:sz w:val="32"/>
-          <w:szCs w:val="32"/>
+          <w:sz w:val="24"/>
+          <w:szCs w:val="24"/>
         </w:rPr>
       </w:pPr>
     </w:p>
@@ -2056,8 +1979,8 @@
           <w:rFonts w:ascii="Times New Roman" w:hAnsi="Times New Roman" w:cs="Times New Roman"/>
           <w:b/>
           <w:bCs/>
-          <w:sz w:val="32"/>
-          <w:szCs w:val="32"/>
+          <w:sz w:val="24"/>
+          <w:szCs w:val="24"/>
         </w:rPr>
       </w:pPr>
     </w:p>
@@ -2069,8 +1992,8 @@
           <w:rFonts w:ascii="Times New Roman" w:hAnsi="Times New Roman" w:cs="Times New Roman"/>
           <w:b/>
           <w:bCs/>
-          <w:sz w:val="32"/>
-          <w:szCs w:val="32"/>
+          <w:sz w:val="24"/>
+          <w:szCs w:val="24"/>
         </w:rPr>
       </w:pPr>
     </w:p>
@@ -2082,8 +2005,8 @@
           <w:rFonts w:ascii="Times New Roman" w:hAnsi="Times New Roman" w:cs="Times New Roman"/>
           <w:b/>
           <w:bCs/>
-          <w:sz w:val="32"/>
-          <w:szCs w:val="32"/>
+          <w:sz w:val="24"/>
+          <w:szCs w:val="24"/>
         </w:rPr>
       </w:pPr>
     </w:p>
@@ -2095,8 +2018,8 @@
           <w:rFonts w:ascii="Times New Roman" w:hAnsi="Times New Roman" w:cs="Times New Roman"/>
           <w:b/>
           <w:bCs/>
-          <w:sz w:val="32"/>
-          <w:szCs w:val="32"/>
+          <w:sz w:val="24"/>
+          <w:szCs w:val="24"/>
         </w:rPr>
       </w:pPr>
     </w:p>
@@ -2108,28 +2031,27 @@
           <w:rFonts w:ascii="Times New Roman" w:hAnsi="Times New Roman" w:cs="Times New Roman"/>
           <w:b/>
           <w:bCs/>
-          <w:sz w:val="32"/>
-          <w:szCs w:val="32"/>
-        </w:rPr>
-      </w:pPr>
-    </w:p>
-    <w:p>
-      <w:pPr>
-        <w:spacing w:line="360" w:lineRule="auto"/>
-        <w:jc w:val="both"/>
-        <w:rPr>
-          <w:rFonts w:ascii="Times New Roman" w:hAnsi="Times New Roman" w:cs="Times New Roman"/>
-          <w:sz w:val="32"/>
-          <w:szCs w:val="32"/>
-        </w:rPr>
-      </w:pPr>
-      <w:r>
-        <w:rPr>
-          <w:rFonts w:ascii="Times New Roman" w:hAnsi="Times New Roman" w:cs="Times New Roman"/>
-          <w:sz w:val="32"/>
-          <w:szCs w:val="32"/>
-        </w:rPr>
-        <w:lastRenderedPageBreak/>
+          <w:sz w:val="24"/>
+          <w:szCs w:val="24"/>
+        </w:rPr>
+      </w:pPr>
+    </w:p>
+    <w:p>
+      <w:pPr>
+        <w:spacing w:line="360" w:lineRule="auto"/>
+        <w:jc w:val="both"/>
+        <w:rPr>
+          <w:rFonts w:ascii="Times New Roman" w:hAnsi="Times New Roman" w:cs="Times New Roman"/>
+          <w:sz w:val="24"/>
+          <w:szCs w:val="24"/>
+        </w:rPr>
+      </w:pPr>
+      <w:r>
+        <w:rPr>
+          <w:rFonts w:ascii="Times New Roman" w:hAnsi="Times New Roman" w:cs="Times New Roman"/>
+          <w:sz w:val="24"/>
+          <w:szCs w:val="24"/>
+        </w:rPr>
         <w:t>5. Software and Hardware Specifications</w:t>
       </w:r>
     </w:p>
@@ -2139,15 +2061,15 @@
         <w:jc w:val="both"/>
         <w:rPr>
           <w:rFonts w:ascii="Times New Roman" w:hAnsi="Times New Roman" w:cs="Times New Roman"/>
-          <w:sz w:val="28"/>
-          <w:szCs w:val="28"/>
-        </w:rPr>
-      </w:pPr>
-      <w:r>
-        <w:rPr>
-          <w:rFonts w:ascii="Times New Roman" w:hAnsi="Times New Roman" w:cs="Times New Roman"/>
-          <w:sz w:val="28"/>
-          <w:szCs w:val="28"/>
+          <w:sz w:val="24"/>
+          <w:szCs w:val="24"/>
+        </w:rPr>
+      </w:pPr>
+      <w:r>
+        <w:rPr>
+          <w:rFonts w:ascii="Times New Roman" w:hAnsi="Times New Roman" w:cs="Times New Roman"/>
+          <w:sz w:val="24"/>
+          <w:szCs w:val="24"/>
         </w:rPr>
         <w:t>Software Specifications:</w:t>
       </w:r>
@@ -2158,26 +2080,26 @@
         <w:jc w:val="both"/>
         <w:rPr>
           <w:rFonts w:ascii="Times New Roman" w:hAnsi="Times New Roman" w:cs="Times New Roman"/>
-          <w:sz w:val="28"/>
-          <w:szCs w:val="28"/>
-        </w:rPr>
-      </w:pPr>
-    </w:p>
-    <w:p>
-      <w:pPr>
-        <w:spacing w:line="360" w:lineRule="auto"/>
-        <w:jc w:val="both"/>
-        <w:rPr>
-          <w:rFonts w:ascii="Times New Roman" w:hAnsi="Times New Roman" w:cs="Times New Roman"/>
-          <w:sz w:val="28"/>
-          <w:szCs w:val="28"/>
-        </w:rPr>
-      </w:pPr>
-      <w:r>
-        <w:rPr>
-          <w:rFonts w:ascii="Times New Roman" w:hAnsi="Times New Roman" w:cs="Times New Roman"/>
-          <w:sz w:val="28"/>
-          <w:szCs w:val="28"/>
+          <w:sz w:val="24"/>
+          <w:szCs w:val="24"/>
+        </w:rPr>
+      </w:pPr>
+    </w:p>
+    <w:p>
+      <w:pPr>
+        <w:spacing w:line="360" w:lineRule="auto"/>
+        <w:jc w:val="both"/>
+        <w:rPr>
+          <w:rFonts w:ascii="Times New Roman" w:hAnsi="Times New Roman" w:cs="Times New Roman"/>
+          <w:sz w:val="24"/>
+          <w:szCs w:val="24"/>
+        </w:rPr>
+      </w:pPr>
+      <w:r>
+        <w:rPr>
+          <w:rFonts w:ascii="Times New Roman" w:hAnsi="Times New Roman" w:cs="Times New Roman"/>
+          <w:sz w:val="24"/>
+          <w:szCs w:val="24"/>
         </w:rPr>
         <w:t>Operating System: Windows, Linux, macOS</w:t>
       </w:r>
@@ -2188,15 +2110,15 @@
         <w:jc w:val="both"/>
         <w:rPr>
           <w:rFonts w:ascii="Times New Roman" w:hAnsi="Times New Roman" w:cs="Times New Roman"/>
-          <w:sz w:val="28"/>
-          <w:szCs w:val="28"/>
-        </w:rPr>
-      </w:pPr>
-      <w:r>
-        <w:rPr>
-          <w:rFonts w:ascii="Times New Roman" w:hAnsi="Times New Roman" w:cs="Times New Roman"/>
-          <w:sz w:val="28"/>
-          <w:szCs w:val="28"/>
+          <w:sz w:val="24"/>
+          <w:szCs w:val="24"/>
+        </w:rPr>
+      </w:pPr>
+      <w:r>
+        <w:rPr>
+          <w:rFonts w:ascii="Times New Roman" w:hAnsi="Times New Roman" w:cs="Times New Roman"/>
+          <w:sz w:val="24"/>
+          <w:szCs w:val="24"/>
         </w:rPr>
         <w:t>Web Server: Apache</w:t>
       </w:r>
@@ -2207,15 +2129,15 @@
         <w:jc w:val="both"/>
         <w:rPr>
           <w:rFonts w:ascii="Times New Roman" w:hAnsi="Times New Roman" w:cs="Times New Roman"/>
-          <w:sz w:val="28"/>
-          <w:szCs w:val="28"/>
-        </w:rPr>
-      </w:pPr>
-      <w:r>
-        <w:rPr>
-          <w:rFonts w:ascii="Times New Roman" w:hAnsi="Times New Roman" w:cs="Times New Roman"/>
-          <w:sz w:val="28"/>
-          <w:szCs w:val="28"/>
+          <w:sz w:val="24"/>
+          <w:szCs w:val="24"/>
+        </w:rPr>
+      </w:pPr>
+      <w:r>
+        <w:rPr>
+          <w:rFonts w:ascii="Times New Roman" w:hAnsi="Times New Roman" w:cs="Times New Roman"/>
+          <w:sz w:val="24"/>
+          <w:szCs w:val="24"/>
         </w:rPr>
         <w:t>Database Management System: MySQL</w:t>
       </w:r>
@@ -2226,15 +2148,15 @@
         <w:jc w:val="both"/>
         <w:rPr>
           <w:rFonts w:ascii="Times New Roman" w:hAnsi="Times New Roman" w:cs="Times New Roman"/>
-          <w:sz w:val="28"/>
-          <w:szCs w:val="28"/>
-        </w:rPr>
-      </w:pPr>
-      <w:r>
-        <w:rPr>
-          <w:rFonts w:ascii="Times New Roman" w:hAnsi="Times New Roman" w:cs="Times New Roman"/>
-          <w:sz w:val="28"/>
-          <w:szCs w:val="28"/>
+          <w:sz w:val="24"/>
+          <w:szCs w:val="24"/>
+        </w:rPr>
+      </w:pPr>
+      <w:r>
+        <w:rPr>
+          <w:rFonts w:ascii="Times New Roman" w:hAnsi="Times New Roman" w:cs="Times New Roman"/>
+          <w:sz w:val="24"/>
+          <w:szCs w:val="24"/>
         </w:rPr>
         <w:t>Server-side Scripting Language: PHP</w:t>
       </w:r>
@@ -2245,15 +2167,15 @@
         <w:jc w:val="both"/>
         <w:rPr>
           <w:rFonts w:ascii="Times New Roman" w:hAnsi="Times New Roman" w:cs="Times New Roman"/>
-          <w:sz w:val="28"/>
-          <w:szCs w:val="28"/>
-        </w:rPr>
-      </w:pPr>
-      <w:r>
-        <w:rPr>
-          <w:rFonts w:ascii="Times New Roman" w:hAnsi="Times New Roman" w:cs="Times New Roman"/>
-          <w:sz w:val="28"/>
-          <w:szCs w:val="28"/>
+          <w:sz w:val="24"/>
+          <w:szCs w:val="24"/>
+        </w:rPr>
+      </w:pPr>
+      <w:r>
+        <w:rPr>
+          <w:rFonts w:ascii="Times New Roman" w:hAnsi="Times New Roman" w:cs="Times New Roman"/>
+          <w:sz w:val="24"/>
+          <w:szCs w:val="24"/>
         </w:rPr>
         <w:t>Development Environment: WAMP (Windows), LAMP (Linux), MAMP (macOS)</w:t>
       </w:r>
@@ -2264,15 +2186,15 @@
         <w:jc w:val="both"/>
         <w:rPr>
           <w:rFonts w:ascii="Times New Roman" w:hAnsi="Times New Roman" w:cs="Times New Roman"/>
-          <w:sz w:val="28"/>
-          <w:szCs w:val="28"/>
-        </w:rPr>
-      </w:pPr>
-      <w:r>
-        <w:rPr>
-          <w:rFonts w:ascii="Times New Roman" w:hAnsi="Times New Roman" w:cs="Times New Roman"/>
-          <w:sz w:val="28"/>
-          <w:szCs w:val="28"/>
+          <w:sz w:val="24"/>
+          <w:szCs w:val="24"/>
+        </w:rPr>
+      </w:pPr>
+      <w:r>
+        <w:rPr>
+          <w:rFonts w:ascii="Times New Roman" w:hAnsi="Times New Roman" w:cs="Times New Roman"/>
+          <w:sz w:val="24"/>
+          <w:szCs w:val="24"/>
         </w:rPr>
         <w:t>Web Browser: Chrome, Firefox, Safari, Edge</w:t>
       </w:r>
@@ -2283,15 +2205,15 @@
         <w:jc w:val="both"/>
         <w:rPr>
           <w:rFonts w:ascii="Times New Roman" w:hAnsi="Times New Roman" w:cs="Times New Roman"/>
-          <w:sz w:val="28"/>
-          <w:szCs w:val="28"/>
-        </w:rPr>
-      </w:pPr>
-      <w:r>
-        <w:rPr>
-          <w:rFonts w:ascii="Times New Roman" w:hAnsi="Times New Roman" w:cs="Times New Roman"/>
-          <w:sz w:val="28"/>
-          <w:szCs w:val="28"/>
+          <w:sz w:val="24"/>
+          <w:szCs w:val="24"/>
+        </w:rPr>
+      </w:pPr>
+      <w:r>
+        <w:rPr>
+          <w:rFonts w:ascii="Times New Roman" w:hAnsi="Times New Roman" w:cs="Times New Roman"/>
+          <w:sz w:val="24"/>
+          <w:szCs w:val="24"/>
         </w:rPr>
         <w:t>Hardware Specifications:</w:t>
       </w:r>
@@ -2302,26 +2224,26 @@
         <w:jc w:val="both"/>
         <w:rPr>
           <w:rFonts w:ascii="Times New Roman" w:hAnsi="Times New Roman" w:cs="Times New Roman"/>
-          <w:sz w:val="28"/>
-          <w:szCs w:val="28"/>
-        </w:rPr>
-      </w:pPr>
-    </w:p>
-    <w:p>
-      <w:pPr>
-        <w:spacing w:line="360" w:lineRule="auto"/>
-        <w:jc w:val="both"/>
-        <w:rPr>
-          <w:rFonts w:ascii="Times New Roman" w:hAnsi="Times New Roman" w:cs="Times New Roman"/>
-          <w:sz w:val="28"/>
-          <w:szCs w:val="28"/>
-        </w:rPr>
-      </w:pPr>
-      <w:r>
-        <w:rPr>
-          <w:rFonts w:ascii="Times New Roman" w:hAnsi="Times New Roman" w:cs="Times New Roman"/>
-          <w:sz w:val="28"/>
-          <w:szCs w:val="28"/>
+          <w:sz w:val="24"/>
+          <w:szCs w:val="24"/>
+        </w:rPr>
+      </w:pPr>
+    </w:p>
+    <w:p>
+      <w:pPr>
+        <w:spacing w:line="360" w:lineRule="auto"/>
+        <w:jc w:val="both"/>
+        <w:rPr>
+          <w:rFonts w:ascii="Times New Roman" w:hAnsi="Times New Roman" w:cs="Times New Roman"/>
+          <w:sz w:val="24"/>
+          <w:szCs w:val="24"/>
+        </w:rPr>
+      </w:pPr>
+      <w:r>
+        <w:rPr>
+          <w:rFonts w:ascii="Times New Roman" w:hAnsi="Times New Roman" w:cs="Times New Roman"/>
+          <w:sz w:val="24"/>
+          <w:szCs w:val="24"/>
         </w:rPr>
         <w:t>Processor: Intel Core i3 or equivalent</w:t>
       </w:r>
@@ -2332,15 +2254,15 @@
         <w:jc w:val="both"/>
         <w:rPr>
           <w:rFonts w:ascii="Times New Roman" w:hAnsi="Times New Roman" w:cs="Times New Roman"/>
-          <w:sz w:val="28"/>
-          <w:szCs w:val="28"/>
-        </w:rPr>
-      </w:pPr>
-      <w:r>
-        <w:rPr>
-          <w:rFonts w:ascii="Times New Roman" w:hAnsi="Times New Roman" w:cs="Times New Roman"/>
-          <w:sz w:val="28"/>
-          <w:szCs w:val="28"/>
+          <w:sz w:val="24"/>
+          <w:szCs w:val="24"/>
+        </w:rPr>
+      </w:pPr>
+      <w:r>
+        <w:rPr>
+          <w:rFonts w:ascii="Times New Roman" w:hAnsi="Times New Roman" w:cs="Times New Roman"/>
+          <w:sz w:val="24"/>
+          <w:szCs w:val="24"/>
         </w:rPr>
         <w:t>RAM: 4GB or higher</w:t>
       </w:r>
@@ -2351,15 +2273,15 @@
         <w:jc w:val="both"/>
         <w:rPr>
           <w:rFonts w:ascii="Times New Roman" w:hAnsi="Times New Roman" w:cs="Times New Roman"/>
-          <w:sz w:val="28"/>
-          <w:szCs w:val="28"/>
-        </w:rPr>
-      </w:pPr>
-      <w:r>
-        <w:rPr>
-          <w:rFonts w:ascii="Times New Roman" w:hAnsi="Times New Roman" w:cs="Times New Roman"/>
-          <w:sz w:val="28"/>
-          <w:szCs w:val="28"/>
+          <w:sz w:val="24"/>
+          <w:szCs w:val="24"/>
+        </w:rPr>
+      </w:pPr>
+      <w:r>
+        <w:rPr>
+          <w:rFonts w:ascii="Times New Roman" w:hAnsi="Times New Roman" w:cs="Times New Roman"/>
+          <w:sz w:val="24"/>
+          <w:szCs w:val="24"/>
         </w:rPr>
         <w:t>Storage: 100GB HDD/SSD</w:t>
       </w:r>
@@ -2370,15 +2292,15 @@
         <w:jc w:val="both"/>
         <w:rPr>
           <w:rFonts w:ascii="Times New Roman" w:hAnsi="Times New Roman" w:cs="Times New Roman"/>
-          <w:sz w:val="28"/>
-          <w:szCs w:val="28"/>
-        </w:rPr>
-      </w:pPr>
-      <w:r>
-        <w:rPr>
-          <w:rFonts w:ascii="Times New Roman" w:hAnsi="Times New Roman" w:cs="Times New Roman"/>
-          <w:sz w:val="28"/>
-          <w:szCs w:val="28"/>
+          <w:sz w:val="24"/>
+          <w:szCs w:val="24"/>
+        </w:rPr>
+      </w:pPr>
+      <w:r>
+        <w:rPr>
+          <w:rFonts w:ascii="Times New Roman" w:hAnsi="Times New Roman" w:cs="Times New Roman"/>
+          <w:sz w:val="24"/>
+          <w:szCs w:val="24"/>
         </w:rPr>
         <w:t>Network: Internet connection for online access</w:t>
       </w:r>
@@ -2389,15 +2311,15 @@
         <w:jc w:val="both"/>
         <w:rPr>
           <w:rFonts w:ascii="Times New Roman" w:hAnsi="Times New Roman" w:cs="Times New Roman"/>
-          <w:sz w:val="28"/>
-          <w:szCs w:val="28"/>
-        </w:rPr>
-      </w:pPr>
-      <w:r>
-        <w:rPr>
-          <w:rFonts w:ascii="Times New Roman" w:hAnsi="Times New Roman" w:cs="Times New Roman"/>
-          <w:sz w:val="28"/>
-          <w:szCs w:val="28"/>
+          <w:sz w:val="24"/>
+          <w:szCs w:val="24"/>
+        </w:rPr>
+      </w:pPr>
+      <w:r>
+        <w:rPr>
+          <w:rFonts w:ascii="Times New Roman" w:hAnsi="Times New Roman" w:cs="Times New Roman"/>
+          <w:sz w:val="24"/>
+          <w:szCs w:val="24"/>
         </w:rPr>
         <w:t>Display: Monitor with minimum resolution of 1280x800</w:t>
       </w:r>
@@ -2408,15 +2330,15 @@
         <w:jc w:val="both"/>
         <w:rPr>
           <w:rFonts w:ascii="Times New Roman" w:hAnsi="Times New Roman" w:cs="Times New Roman"/>
-          <w:sz w:val="28"/>
-          <w:szCs w:val="28"/>
-        </w:rPr>
-      </w:pPr>
-      <w:r>
-        <w:rPr>
-          <w:rFonts w:ascii="Times New Roman" w:hAnsi="Times New Roman" w:cs="Times New Roman"/>
-          <w:sz w:val="28"/>
-          <w:szCs w:val="28"/>
+          <w:sz w:val="24"/>
+          <w:szCs w:val="24"/>
+        </w:rPr>
+      </w:pPr>
+      <w:r>
+        <w:rPr>
+          <w:rFonts w:ascii="Times New Roman" w:hAnsi="Times New Roman" w:cs="Times New Roman"/>
+          <w:sz w:val="24"/>
+          <w:szCs w:val="24"/>
         </w:rPr>
         <w:t>6. Output and Report Testing</w:t>
       </w:r>
@@ -2427,15 +2349,15 @@
         <w:jc w:val="both"/>
         <w:rPr>
           <w:rFonts w:ascii="Times New Roman" w:hAnsi="Times New Roman" w:cs="Times New Roman"/>
-          <w:sz w:val="28"/>
-          <w:szCs w:val="28"/>
-        </w:rPr>
-      </w:pPr>
-      <w:r>
-        <w:rPr>
-          <w:rFonts w:ascii="Times New Roman" w:hAnsi="Times New Roman" w:cs="Times New Roman"/>
-          <w:sz w:val="28"/>
-          <w:szCs w:val="28"/>
+          <w:sz w:val="24"/>
+          <w:szCs w:val="24"/>
+        </w:rPr>
+      </w:pPr>
+      <w:r>
+        <w:rPr>
+          <w:rFonts w:ascii="Times New Roman" w:hAnsi="Times New Roman" w:cs="Times New Roman"/>
+          <w:sz w:val="24"/>
+          <w:szCs w:val="24"/>
         </w:rPr>
         <w:t>6.1 Test Plan</w:t>
       </w:r>
@@ -2446,15 +2368,15 @@
         <w:jc w:val="both"/>
         <w:rPr>
           <w:rFonts w:ascii="Times New Roman" w:hAnsi="Times New Roman" w:cs="Times New Roman"/>
-          <w:sz w:val="28"/>
-          <w:szCs w:val="28"/>
-        </w:rPr>
-      </w:pPr>
-      <w:r>
-        <w:rPr>
-          <w:rFonts w:ascii="Times New Roman" w:hAnsi="Times New Roman" w:cs="Times New Roman"/>
-          <w:sz w:val="28"/>
-          <w:szCs w:val="28"/>
+          <w:sz w:val="24"/>
+          <w:szCs w:val="24"/>
+        </w:rPr>
+      </w:pPr>
+      <w:r>
+        <w:rPr>
+          <w:rFonts w:ascii="Times New Roman" w:hAnsi="Times New Roman" w:cs="Times New Roman"/>
+          <w:sz w:val="24"/>
+          <w:szCs w:val="24"/>
         </w:rPr>
         <w:t>Objective: To ensure the functionalities of the doctor appointment system are working as expected.</w:t>
       </w:r>
@@ -2465,15 +2387,15 @@
         <w:jc w:val="both"/>
         <w:rPr>
           <w:rFonts w:ascii="Times New Roman" w:hAnsi="Times New Roman" w:cs="Times New Roman"/>
-          <w:sz w:val="28"/>
-          <w:szCs w:val="28"/>
-        </w:rPr>
-      </w:pPr>
-      <w:r>
-        <w:rPr>
-          <w:rFonts w:ascii="Times New Roman" w:hAnsi="Times New Roman" w:cs="Times New Roman"/>
-          <w:sz w:val="28"/>
-          <w:szCs w:val="28"/>
+          <w:sz w:val="24"/>
+          <w:szCs w:val="24"/>
+        </w:rPr>
+      </w:pPr>
+      <w:r>
+        <w:rPr>
+          <w:rFonts w:ascii="Times New Roman" w:hAnsi="Times New Roman" w:cs="Times New Roman"/>
+          <w:sz w:val="24"/>
+          <w:szCs w:val="24"/>
         </w:rPr>
         <w:lastRenderedPageBreak/>
         <w:t>Steps:</w:t>
@@ -2485,15 +2407,15 @@
         <w:jc w:val="both"/>
         <w:rPr>
           <w:rFonts w:ascii="Times New Roman" w:hAnsi="Times New Roman" w:cs="Times New Roman"/>
-          <w:sz w:val="28"/>
-          <w:szCs w:val="28"/>
-        </w:rPr>
-      </w:pPr>
-      <w:r>
-        <w:rPr>
-          <w:rFonts w:ascii="Times New Roman" w:hAnsi="Times New Roman" w:cs="Times New Roman"/>
-          <w:sz w:val="28"/>
-          <w:szCs w:val="28"/>
+          <w:sz w:val="24"/>
+          <w:szCs w:val="24"/>
+        </w:rPr>
+      </w:pPr>
+      <w:r>
+        <w:rPr>
+          <w:rFonts w:ascii="Times New Roman" w:hAnsi="Times New Roman" w:cs="Times New Roman"/>
+          <w:sz w:val="24"/>
+          <w:szCs w:val="24"/>
         </w:rPr>
         <w:t>Test user registration process for patients and doctors.</w:t>
       </w:r>
@@ -2504,15 +2426,15 @@
         <w:jc w:val="both"/>
         <w:rPr>
           <w:rFonts w:ascii="Times New Roman" w:hAnsi="Times New Roman" w:cs="Times New Roman"/>
-          <w:sz w:val="28"/>
-          <w:szCs w:val="28"/>
-        </w:rPr>
-      </w:pPr>
-      <w:r>
-        <w:rPr>
-          <w:rFonts w:ascii="Times New Roman" w:hAnsi="Times New Roman" w:cs="Times New Roman"/>
-          <w:sz w:val="28"/>
-          <w:szCs w:val="28"/>
+          <w:sz w:val="24"/>
+          <w:szCs w:val="24"/>
+        </w:rPr>
+      </w:pPr>
+      <w:r>
+        <w:rPr>
+          <w:rFonts w:ascii="Times New Roman" w:hAnsi="Times New Roman" w:cs="Times New Roman"/>
+          <w:sz w:val="24"/>
+          <w:szCs w:val="24"/>
         </w:rPr>
         <w:t>Test doctor selection and appointment booking process.</w:t>
       </w:r>
@@ -2523,15 +2445,15 @@
         <w:jc w:val="both"/>
         <w:rPr>
           <w:rFonts w:ascii="Times New Roman" w:hAnsi="Times New Roman" w:cs="Times New Roman"/>
-          <w:sz w:val="28"/>
-          <w:szCs w:val="28"/>
-        </w:rPr>
-      </w:pPr>
-      <w:r>
-        <w:rPr>
-          <w:rFonts w:ascii="Times New Roman" w:hAnsi="Times New Roman" w:cs="Times New Roman"/>
-          <w:sz w:val="28"/>
-          <w:szCs w:val="28"/>
+          <w:sz w:val="24"/>
+          <w:szCs w:val="24"/>
+        </w:rPr>
+      </w:pPr>
+      <w:r>
+        <w:rPr>
+          <w:rFonts w:ascii="Times New Roman" w:hAnsi="Times New Roman" w:cs="Times New Roman"/>
+          <w:sz w:val="24"/>
+          <w:szCs w:val="24"/>
         </w:rPr>
         <w:t>Test medicine purchase functionality.</w:t>
       </w:r>
@@ -2542,15 +2464,15 @@
         <w:jc w:val="both"/>
         <w:rPr>
           <w:rFonts w:ascii="Times New Roman" w:hAnsi="Times New Roman" w:cs="Times New Roman"/>
-          <w:sz w:val="28"/>
-          <w:szCs w:val="28"/>
-        </w:rPr>
-      </w:pPr>
-      <w:r>
-        <w:rPr>
-          <w:rFonts w:ascii="Times New Roman" w:hAnsi="Times New Roman" w:cs="Times New Roman"/>
-          <w:sz w:val="28"/>
-          <w:szCs w:val="28"/>
+          <w:sz w:val="24"/>
+          <w:szCs w:val="24"/>
+        </w:rPr>
+      </w:pPr>
+      <w:r>
+        <w:rPr>
+          <w:rFonts w:ascii="Times New Roman" w:hAnsi="Times New Roman" w:cs="Times New Roman"/>
+          <w:sz w:val="24"/>
+          <w:szCs w:val="24"/>
         </w:rPr>
         <w:t>Test doctor login and appointment viewing functionality.</w:t>
       </w:r>
@@ -2561,15 +2483,15 @@
         <w:jc w:val="both"/>
         <w:rPr>
           <w:rFonts w:ascii="Times New Roman" w:hAnsi="Times New Roman" w:cs="Times New Roman"/>
-          <w:sz w:val="28"/>
-          <w:szCs w:val="28"/>
-        </w:rPr>
-      </w:pPr>
-      <w:r>
-        <w:rPr>
-          <w:rFonts w:ascii="Times New Roman" w:hAnsi="Times New Roman" w:cs="Times New Roman"/>
-          <w:sz w:val="28"/>
-          <w:szCs w:val="28"/>
+          <w:sz w:val="24"/>
+          <w:szCs w:val="24"/>
+        </w:rPr>
+      </w:pPr>
+      <w:r>
+        <w:rPr>
+          <w:rFonts w:ascii="Times New Roman" w:hAnsi="Times New Roman" w:cs="Times New Roman"/>
+          <w:sz w:val="24"/>
+          <w:szCs w:val="24"/>
         </w:rPr>
         <w:t>Test data validation for all input fields.</w:t>
       </w:r>
@@ -2580,15 +2502,15 @@
         <w:jc w:val="both"/>
         <w:rPr>
           <w:rFonts w:ascii="Times New Roman" w:hAnsi="Times New Roman" w:cs="Times New Roman"/>
-          <w:sz w:val="28"/>
-          <w:szCs w:val="28"/>
-        </w:rPr>
-      </w:pPr>
-      <w:r>
-        <w:rPr>
-          <w:rFonts w:ascii="Times New Roman" w:hAnsi="Times New Roman" w:cs="Times New Roman"/>
-          <w:sz w:val="28"/>
-          <w:szCs w:val="28"/>
+          <w:sz w:val="24"/>
+          <w:szCs w:val="24"/>
+        </w:rPr>
+      </w:pPr>
+      <w:r>
+        <w:rPr>
+          <w:rFonts w:ascii="Times New Roman" w:hAnsi="Times New Roman" w:cs="Times New Roman"/>
+          <w:sz w:val="24"/>
+          <w:szCs w:val="24"/>
         </w:rPr>
         <w:t>Test system performance under different loads.</w:t>
       </w:r>
@@ -2599,15 +2521,15 @@
         <w:jc w:val="both"/>
         <w:rPr>
           <w:rFonts w:ascii="Times New Roman" w:hAnsi="Times New Roman" w:cs="Times New Roman"/>
-          <w:sz w:val="28"/>
-          <w:szCs w:val="28"/>
-        </w:rPr>
-      </w:pPr>
-      <w:r>
-        <w:rPr>
-          <w:rFonts w:ascii="Times New Roman" w:hAnsi="Times New Roman" w:cs="Times New Roman"/>
-          <w:sz w:val="28"/>
-          <w:szCs w:val="28"/>
+          <w:sz w:val="24"/>
+          <w:szCs w:val="24"/>
+        </w:rPr>
+      </w:pPr>
+      <w:r>
+        <w:rPr>
+          <w:rFonts w:ascii="Times New Roman" w:hAnsi="Times New Roman" w:cs="Times New Roman"/>
+          <w:sz w:val="24"/>
+          <w:szCs w:val="24"/>
         </w:rPr>
         <w:t>Test system security against common vulnerabilities.</w:t>
       </w:r>
@@ -2618,15 +2540,15 @@
         <w:jc w:val="both"/>
         <w:rPr>
           <w:rFonts w:ascii="Times New Roman" w:hAnsi="Times New Roman" w:cs="Times New Roman"/>
-          <w:sz w:val="28"/>
-          <w:szCs w:val="28"/>
-        </w:rPr>
-      </w:pPr>
-      <w:r>
-        <w:rPr>
-          <w:rFonts w:ascii="Times New Roman" w:hAnsi="Times New Roman" w:cs="Times New Roman"/>
-          <w:sz w:val="28"/>
-          <w:szCs w:val="28"/>
+          <w:sz w:val="24"/>
+          <w:szCs w:val="24"/>
+        </w:rPr>
+      </w:pPr>
+      <w:r>
+        <w:rPr>
+          <w:rFonts w:ascii="Times New Roman" w:hAnsi="Times New Roman" w:cs="Times New Roman"/>
+          <w:sz w:val="24"/>
+          <w:szCs w:val="24"/>
         </w:rPr>
         <w:t>6.2 Black Box Testing/Data validations Test cases</w:t>
       </w:r>
@@ -2637,15 +2559,15 @@
         <w:jc w:val="both"/>
         <w:rPr>
           <w:rFonts w:ascii="Times New Roman" w:hAnsi="Times New Roman" w:cs="Times New Roman"/>
-          <w:sz w:val="28"/>
-          <w:szCs w:val="28"/>
-        </w:rPr>
-      </w:pPr>
-      <w:r>
-        <w:rPr>
-          <w:rFonts w:ascii="Times New Roman" w:hAnsi="Times New Roman" w:cs="Times New Roman"/>
-          <w:sz w:val="28"/>
-          <w:szCs w:val="28"/>
+          <w:sz w:val="24"/>
+          <w:szCs w:val="24"/>
+        </w:rPr>
+      </w:pPr>
+      <w:r>
+        <w:rPr>
+          <w:rFonts w:ascii="Times New Roman" w:hAnsi="Times New Roman" w:cs="Times New Roman"/>
+          <w:sz w:val="24"/>
+          <w:szCs w:val="24"/>
         </w:rPr>
         <w:t>Test Cases:</w:t>
       </w:r>
@@ -2656,15 +2578,15 @@
         <w:jc w:val="both"/>
         <w:rPr>
           <w:rFonts w:ascii="Times New Roman" w:hAnsi="Times New Roman" w:cs="Times New Roman"/>
-          <w:sz w:val="28"/>
-          <w:szCs w:val="28"/>
-        </w:rPr>
-      </w:pPr>
-      <w:r>
-        <w:rPr>
-          <w:rFonts w:ascii="Times New Roman" w:hAnsi="Times New Roman" w:cs="Times New Roman"/>
-          <w:sz w:val="28"/>
-          <w:szCs w:val="28"/>
+          <w:sz w:val="24"/>
+          <w:szCs w:val="24"/>
+        </w:rPr>
+      </w:pPr>
+      <w:r>
+        <w:rPr>
+          <w:rFonts w:ascii="Times New Roman" w:hAnsi="Times New Roman" w:cs="Times New Roman"/>
+          <w:sz w:val="24"/>
+          <w:szCs w:val="24"/>
         </w:rPr>
         <w:t>Validate that all required fields in the registration form are filled.</w:t>
       </w:r>
@@ -2675,15 +2597,15 @@
         <w:jc w:val="both"/>
         <w:rPr>
           <w:rFonts w:ascii="Times New Roman" w:hAnsi="Times New Roman" w:cs="Times New Roman"/>
-          <w:sz w:val="28"/>
-          <w:szCs w:val="28"/>
-        </w:rPr>
-      </w:pPr>
-      <w:r>
-        <w:rPr>
-          <w:rFonts w:ascii="Times New Roman" w:hAnsi="Times New Roman" w:cs="Times New Roman"/>
-          <w:sz w:val="28"/>
-          <w:szCs w:val="28"/>
+          <w:sz w:val="24"/>
+          <w:szCs w:val="24"/>
+        </w:rPr>
+      </w:pPr>
+      <w:r>
+        <w:rPr>
+          <w:rFonts w:ascii="Times New Roman" w:hAnsi="Times New Roman" w:cs="Times New Roman"/>
+          <w:sz w:val="24"/>
+          <w:szCs w:val="24"/>
         </w:rPr>
         <w:t>Validate that the email entered is in the correct format.</w:t>
       </w:r>
@@ -2694,15 +2616,15 @@
         <w:jc w:val="both"/>
         <w:rPr>
           <w:rFonts w:ascii="Times New Roman" w:hAnsi="Times New Roman" w:cs="Times New Roman"/>
-          <w:sz w:val="28"/>
-          <w:szCs w:val="28"/>
-        </w:rPr>
-      </w:pPr>
-      <w:r>
-        <w:rPr>
-          <w:rFonts w:ascii="Times New Roman" w:hAnsi="Times New Roman" w:cs="Times New Roman"/>
-          <w:sz w:val="28"/>
-          <w:szCs w:val="28"/>
+          <w:sz w:val="24"/>
+          <w:szCs w:val="24"/>
+        </w:rPr>
+      </w:pPr>
+      <w:r>
+        <w:rPr>
+          <w:rFonts w:ascii="Times New Roman" w:hAnsi="Times New Roman" w:cs="Times New Roman"/>
+          <w:sz w:val="24"/>
+          <w:szCs w:val="24"/>
         </w:rPr>
         <w:t>Validate that the password meets the required complexity criteria.</w:t>
       </w:r>
@@ -2713,15 +2635,15 @@
         <w:jc w:val="both"/>
         <w:rPr>
           <w:rFonts w:ascii="Times New Roman" w:hAnsi="Times New Roman" w:cs="Times New Roman"/>
-          <w:sz w:val="28"/>
-          <w:szCs w:val="28"/>
-        </w:rPr>
-      </w:pPr>
-      <w:r>
-        <w:rPr>
-          <w:rFonts w:ascii="Times New Roman" w:hAnsi="Times New Roman" w:cs="Times New Roman"/>
-          <w:sz w:val="28"/>
-          <w:szCs w:val="28"/>
+          <w:sz w:val="24"/>
+          <w:szCs w:val="24"/>
+        </w:rPr>
+      </w:pPr>
+      <w:r>
+        <w:rPr>
+          <w:rFonts w:ascii="Times New Roman" w:hAnsi="Times New Roman" w:cs="Times New Roman"/>
+          <w:sz w:val="24"/>
+          <w:szCs w:val="24"/>
         </w:rPr>
         <w:t>Validate that appointment slots are available for booking.</w:t>
       </w:r>
@@ -2732,15 +2654,15 @@
         <w:jc w:val="both"/>
         <w:rPr>
           <w:rFonts w:ascii="Times New Roman" w:hAnsi="Times New Roman" w:cs="Times New Roman"/>
-          <w:sz w:val="28"/>
-          <w:szCs w:val="28"/>
-        </w:rPr>
-      </w:pPr>
-      <w:r>
-        <w:rPr>
-          <w:rFonts w:ascii="Times New Roman" w:hAnsi="Times New Roman" w:cs="Times New Roman"/>
-          <w:sz w:val="28"/>
-          <w:szCs w:val="28"/>
+          <w:sz w:val="24"/>
+          <w:szCs w:val="24"/>
+        </w:rPr>
+      </w:pPr>
+      <w:r>
+        <w:rPr>
+          <w:rFonts w:ascii="Times New Roman" w:hAnsi="Times New Roman" w:cs="Times New Roman"/>
+          <w:sz w:val="24"/>
+          <w:szCs w:val="24"/>
         </w:rPr>
         <w:t>Validate that the medicine quantity selected is within the available stock.</w:t>
       </w:r>
@@ -2751,15 +2673,15 @@
         <w:jc w:val="both"/>
         <w:rPr>
           <w:rFonts w:ascii="Times New Roman" w:hAnsi="Times New Roman" w:cs="Times New Roman"/>
-          <w:sz w:val="28"/>
-          <w:szCs w:val="28"/>
-        </w:rPr>
-      </w:pPr>
-      <w:r>
-        <w:rPr>
-          <w:rFonts w:ascii="Times New Roman" w:hAnsi="Times New Roman" w:cs="Times New Roman"/>
-          <w:sz w:val="28"/>
-          <w:szCs w:val="28"/>
+          <w:sz w:val="24"/>
+          <w:szCs w:val="24"/>
+        </w:rPr>
+      </w:pPr>
+      <w:r>
+        <w:rPr>
+          <w:rFonts w:ascii="Times New Roman" w:hAnsi="Times New Roman" w:cs="Times New Roman"/>
+          <w:sz w:val="24"/>
+          <w:szCs w:val="24"/>
         </w:rPr>
         <w:t>Validate that the login credentials entered are correct.</w:t>
       </w:r>
@@ -2770,15 +2692,15 @@
         <w:jc w:val="both"/>
         <w:rPr>
           <w:rFonts w:ascii="Times New Roman" w:hAnsi="Times New Roman" w:cs="Times New Roman"/>
-          <w:sz w:val="28"/>
-          <w:szCs w:val="28"/>
-        </w:rPr>
-      </w:pPr>
-      <w:r>
-        <w:rPr>
-          <w:rFonts w:ascii="Times New Roman" w:hAnsi="Times New Roman" w:cs="Times New Roman"/>
-          <w:sz w:val="28"/>
-          <w:szCs w:val="28"/>
+          <w:sz w:val="24"/>
+          <w:szCs w:val="24"/>
+        </w:rPr>
+      </w:pPr>
+      <w:r>
+        <w:rPr>
+          <w:rFonts w:ascii="Times New Roman" w:hAnsi="Times New Roman" w:cs="Times New Roman"/>
+          <w:sz w:val="24"/>
+          <w:szCs w:val="24"/>
         </w:rPr>
         <w:t>6.3 White Box Testing/functional validations Test cases and results</w:t>
       </w:r>
@@ -2789,15 +2711,15 @@
         <w:jc w:val="both"/>
         <w:rPr>
           <w:rFonts w:ascii="Times New Roman" w:hAnsi="Times New Roman" w:cs="Times New Roman"/>
-          <w:sz w:val="28"/>
-          <w:szCs w:val="28"/>
-        </w:rPr>
-      </w:pPr>
-      <w:r>
-        <w:rPr>
-          <w:rFonts w:ascii="Times New Roman" w:hAnsi="Times New Roman" w:cs="Times New Roman"/>
-          <w:sz w:val="28"/>
-          <w:szCs w:val="28"/>
+          <w:sz w:val="24"/>
+          <w:szCs w:val="24"/>
+        </w:rPr>
+      </w:pPr>
+      <w:r>
+        <w:rPr>
+          <w:rFonts w:ascii="Times New Roman" w:hAnsi="Times New Roman" w:cs="Times New Roman"/>
+          <w:sz w:val="24"/>
+          <w:szCs w:val="24"/>
         </w:rPr>
         <w:t>Test Cases:</w:t>
       </w:r>
@@ -2808,15 +2730,15 @@
         <w:jc w:val="both"/>
         <w:rPr>
           <w:rFonts w:ascii="Times New Roman" w:hAnsi="Times New Roman" w:cs="Times New Roman"/>
-          <w:sz w:val="28"/>
-          <w:szCs w:val="28"/>
-        </w:rPr>
-      </w:pPr>
-      <w:r>
-        <w:rPr>
-          <w:rFonts w:ascii="Times New Roman" w:hAnsi="Times New Roman" w:cs="Times New Roman"/>
-          <w:sz w:val="28"/>
-          <w:szCs w:val="28"/>
+          <w:sz w:val="24"/>
+          <w:szCs w:val="24"/>
+        </w:rPr>
+      </w:pPr>
+      <w:r>
+        <w:rPr>
+          <w:rFonts w:ascii="Times New Roman" w:hAnsi="Times New Roman" w:cs="Times New Roman"/>
+          <w:sz w:val="24"/>
+          <w:szCs w:val="24"/>
         </w:rPr>
         <w:t>Verify that registered patients can log in successfully.</w:t>
       </w:r>
@@ -2827,15 +2749,15 @@
         <w:jc w:val="both"/>
         <w:rPr>
           <w:rFonts w:ascii="Times New Roman" w:hAnsi="Times New Roman" w:cs="Times New Roman"/>
-          <w:sz w:val="28"/>
-          <w:szCs w:val="28"/>
-        </w:rPr>
-      </w:pPr>
-      <w:r>
-        <w:rPr>
-          <w:rFonts w:ascii="Times New Roman" w:hAnsi="Times New Roman" w:cs="Times New Roman"/>
-          <w:sz w:val="28"/>
-          <w:szCs w:val="28"/>
+          <w:sz w:val="24"/>
+          <w:szCs w:val="24"/>
+        </w:rPr>
+      </w:pPr>
+      <w:r>
+        <w:rPr>
+          <w:rFonts w:ascii="Times New Roman" w:hAnsi="Times New Roman" w:cs="Times New Roman"/>
+          <w:sz w:val="24"/>
+          <w:szCs w:val="24"/>
         </w:rPr>
         <w:t>Verify that registered doctors can log in successfully.</w:t>
       </w:r>
@@ -2846,74 +2768,74 @@
         <w:jc w:val="both"/>
         <w:rPr>
           <w:rFonts w:ascii="Times New Roman" w:hAnsi="Times New Roman" w:cs="Times New Roman"/>
-          <w:sz w:val="28"/>
-          <w:szCs w:val="28"/>
-        </w:rPr>
-      </w:pPr>
-      <w:r>
-        <w:rPr>
-          <w:rFonts w:ascii="Times New Roman" w:hAnsi="Times New Roman" w:cs="Times New Roman"/>
-          <w:sz w:val="28"/>
-          <w:szCs w:val="28"/>
+          <w:sz w:val="24"/>
+          <w:szCs w:val="24"/>
+        </w:rPr>
+      </w:pPr>
+      <w:r>
+        <w:rPr>
+          <w:rFonts w:ascii="Times New Roman" w:hAnsi="Times New Roman" w:cs="Times New Roman"/>
+          <w:sz w:val="24"/>
+          <w:szCs w:val="24"/>
+        </w:rPr>
+        <w:t>Verify that patients can book appointments with available doctors.</w:t>
+      </w:r>
+    </w:p>
+    <w:p>
+      <w:pPr>
+        <w:spacing w:line="360" w:lineRule="auto"/>
+        <w:jc w:val="both"/>
+        <w:rPr>
+          <w:rFonts w:ascii="Times New Roman" w:hAnsi="Times New Roman" w:cs="Times New Roman"/>
+          <w:sz w:val="24"/>
+          <w:szCs w:val="24"/>
+        </w:rPr>
+      </w:pPr>
+      <w:r>
+        <w:rPr>
+          <w:rFonts w:ascii="Times New Roman" w:hAnsi="Times New Roman" w:cs="Times New Roman"/>
+          <w:sz w:val="24"/>
+          <w:szCs w:val="24"/>
+        </w:rPr>
+        <w:t>Verify that doctors can view their appointments for the current day.</w:t>
+      </w:r>
+    </w:p>
+    <w:p>
+      <w:pPr>
+        <w:spacing w:line="360" w:lineRule="auto"/>
+        <w:jc w:val="both"/>
+        <w:rPr>
+          <w:rFonts w:ascii="Times New Roman" w:hAnsi="Times New Roman" w:cs="Times New Roman"/>
+          <w:sz w:val="24"/>
+          <w:szCs w:val="24"/>
+        </w:rPr>
+      </w:pPr>
+      <w:r>
+        <w:rPr>
+          <w:rFonts w:ascii="Times New Roman" w:hAnsi="Times New Roman" w:cs="Times New Roman"/>
+          <w:sz w:val="24"/>
+          <w:szCs w:val="24"/>
+        </w:rPr>
+        <w:t>Verify that patients can purchase medicines successfully.</w:t>
+      </w:r>
+    </w:p>
+    <w:p>
+      <w:pPr>
+        <w:spacing w:line="360" w:lineRule="auto"/>
+        <w:jc w:val="both"/>
+        <w:rPr>
+          <w:rFonts w:ascii="Times New Roman" w:hAnsi="Times New Roman" w:cs="Times New Roman"/>
+          <w:sz w:val="24"/>
+          <w:szCs w:val="24"/>
+        </w:rPr>
+      </w:pPr>
+      <w:r>
+        <w:rPr>
+          <w:rFonts w:ascii="Times New Roman" w:hAnsi="Times New Roman" w:cs="Times New Roman"/>
+          <w:sz w:val="24"/>
+          <w:szCs w:val="24"/>
         </w:rPr>
         <w:lastRenderedPageBreak/>
-        <w:t>Verify that patients can book appointments with available doctors.</w:t>
-      </w:r>
-    </w:p>
-    <w:p>
-      <w:pPr>
-        <w:spacing w:line="360" w:lineRule="auto"/>
-        <w:jc w:val="both"/>
-        <w:rPr>
-          <w:rFonts w:ascii="Times New Roman" w:hAnsi="Times New Roman" w:cs="Times New Roman"/>
-          <w:sz w:val="28"/>
-          <w:szCs w:val="28"/>
-        </w:rPr>
-      </w:pPr>
-      <w:r>
-        <w:rPr>
-          <w:rFonts w:ascii="Times New Roman" w:hAnsi="Times New Roman" w:cs="Times New Roman"/>
-          <w:sz w:val="28"/>
-          <w:szCs w:val="28"/>
-        </w:rPr>
-        <w:t>Verify that doctors can view their appointments for the current day.</w:t>
-      </w:r>
-    </w:p>
-    <w:p>
-      <w:pPr>
-        <w:spacing w:line="360" w:lineRule="auto"/>
-        <w:jc w:val="both"/>
-        <w:rPr>
-          <w:rFonts w:ascii="Times New Roman" w:hAnsi="Times New Roman" w:cs="Times New Roman"/>
-          <w:sz w:val="28"/>
-          <w:szCs w:val="28"/>
-        </w:rPr>
-      </w:pPr>
-      <w:r>
-        <w:rPr>
-          <w:rFonts w:ascii="Times New Roman" w:hAnsi="Times New Roman" w:cs="Times New Roman"/>
-          <w:sz w:val="28"/>
-          <w:szCs w:val="28"/>
-        </w:rPr>
-        <w:t>Verify that patients can purchase medicines successfully.</w:t>
-      </w:r>
-    </w:p>
-    <w:p>
-      <w:pPr>
-        <w:spacing w:line="360" w:lineRule="auto"/>
-        <w:jc w:val="both"/>
-        <w:rPr>
-          <w:rFonts w:ascii="Times New Roman" w:hAnsi="Times New Roman" w:cs="Times New Roman"/>
-          <w:sz w:val="28"/>
-          <w:szCs w:val="28"/>
-        </w:rPr>
-      </w:pPr>
-      <w:r>
-        <w:rPr>
-          <w:rFonts w:ascii="Times New Roman" w:hAnsi="Times New Roman" w:cs="Times New Roman"/>
-          <w:sz w:val="28"/>
-          <w:szCs w:val="28"/>
-        </w:rPr>
         <w:t>Results: All test cases passed successfully without any errors.</w:t>
       </w:r>
     </w:p>
@@ -2923,15 +2845,15 @@
         <w:jc w:val="both"/>
         <w:rPr>
           <w:rFonts w:ascii="Times New Roman" w:hAnsi="Times New Roman" w:cs="Times New Roman"/>
-          <w:sz w:val="28"/>
-          <w:szCs w:val="28"/>
-        </w:rPr>
-      </w:pPr>
-      <w:r>
-        <w:rPr>
-          <w:rFonts w:ascii="Times New Roman" w:hAnsi="Times New Roman" w:cs="Times New Roman"/>
-          <w:sz w:val="28"/>
-          <w:szCs w:val="28"/>
+          <w:sz w:val="24"/>
+          <w:szCs w:val="24"/>
+        </w:rPr>
+      </w:pPr>
+      <w:r>
+        <w:rPr>
+          <w:rFonts w:ascii="Times New Roman" w:hAnsi="Times New Roman" w:cs="Times New Roman"/>
+          <w:sz w:val="24"/>
+          <w:szCs w:val="24"/>
         </w:rPr>
         <w:t>7. Conclusion and Recommendation</w:t>
       </w:r>
@@ -2942,15 +2864,15 @@
         <w:jc w:val="both"/>
         <w:rPr>
           <w:rFonts w:ascii="Times New Roman" w:hAnsi="Times New Roman" w:cs="Times New Roman"/>
-          <w:sz w:val="28"/>
-          <w:szCs w:val="28"/>
-        </w:rPr>
-      </w:pPr>
-      <w:r>
-        <w:rPr>
-          <w:rFonts w:ascii="Times New Roman" w:hAnsi="Times New Roman" w:cs="Times New Roman"/>
-          <w:sz w:val="28"/>
-          <w:szCs w:val="28"/>
+          <w:sz w:val="24"/>
+          <w:szCs w:val="24"/>
+        </w:rPr>
+      </w:pPr>
+      <w:r>
+        <w:rPr>
+          <w:rFonts w:ascii="Times New Roman" w:hAnsi="Times New Roman" w:cs="Times New Roman"/>
+          <w:sz w:val="24"/>
+          <w:szCs w:val="24"/>
         </w:rPr>
         <w:t>Conclusion: The doctor appointment system has been successfully developed and tested, providing a convenient platform for patients and doctors to connect.</w:t>
       </w:r>
@@ -2961,15 +2883,15 @@
         <w:jc w:val="both"/>
         <w:rPr>
           <w:rFonts w:ascii="Times New Roman" w:hAnsi="Times New Roman" w:cs="Times New Roman"/>
-          <w:sz w:val="28"/>
-          <w:szCs w:val="28"/>
-        </w:rPr>
-      </w:pPr>
-      <w:r>
-        <w:rPr>
-          <w:rFonts w:ascii="Times New Roman" w:hAnsi="Times New Roman" w:cs="Times New Roman"/>
-          <w:sz w:val="28"/>
-          <w:szCs w:val="28"/>
+          <w:sz w:val="24"/>
+          <w:szCs w:val="24"/>
+        </w:rPr>
+      </w:pPr>
+      <w:r>
+        <w:rPr>
+          <w:rFonts w:ascii="Times New Roman" w:hAnsi="Times New Roman" w:cs="Times New Roman"/>
+          <w:sz w:val="24"/>
+          <w:szCs w:val="24"/>
         </w:rPr>
         <w:t>Recommendation: Regular maintenance and updates should be performed to ensure the system's smooth operation and security.</w:t>
       </w:r>
@@ -2980,15 +2902,15 @@
         <w:jc w:val="both"/>
         <w:rPr>
           <w:rFonts w:ascii="Times New Roman" w:hAnsi="Times New Roman" w:cs="Times New Roman"/>
-          <w:sz w:val="28"/>
-          <w:szCs w:val="28"/>
-        </w:rPr>
-      </w:pPr>
-      <w:r>
-        <w:rPr>
-          <w:rFonts w:ascii="Times New Roman" w:hAnsi="Times New Roman" w:cs="Times New Roman"/>
-          <w:sz w:val="28"/>
-          <w:szCs w:val="28"/>
+          <w:sz w:val="24"/>
+          <w:szCs w:val="24"/>
+        </w:rPr>
+      </w:pPr>
+      <w:r>
+        <w:rPr>
+          <w:rFonts w:ascii="Times New Roman" w:hAnsi="Times New Roman" w:cs="Times New Roman"/>
+          <w:sz w:val="24"/>
+          <w:szCs w:val="24"/>
         </w:rPr>
         <w:t>8. Future Scope</w:t>
       </w:r>
@@ -2999,15 +2921,15 @@
         <w:jc w:val="both"/>
         <w:rPr>
           <w:rFonts w:ascii="Times New Roman" w:hAnsi="Times New Roman" w:cs="Times New Roman"/>
-          <w:sz w:val="28"/>
-          <w:szCs w:val="28"/>
-        </w:rPr>
-      </w:pPr>
-      <w:r>
-        <w:rPr>
-          <w:rFonts w:ascii="Times New Roman" w:hAnsi="Times New Roman" w:cs="Times New Roman"/>
-          <w:sz w:val="28"/>
-          <w:szCs w:val="28"/>
+          <w:sz w:val="24"/>
+          <w:szCs w:val="24"/>
+        </w:rPr>
+      </w:pPr>
+      <w:r>
+        <w:rPr>
+          <w:rFonts w:ascii="Times New Roman" w:hAnsi="Times New Roman" w:cs="Times New Roman"/>
+          <w:sz w:val="24"/>
+          <w:szCs w:val="24"/>
         </w:rPr>
         <w:t>Integration with Telemedicine: Implement video consultation features for remote appointments.</w:t>
       </w:r>
@@ -3018,15 +2940,15 @@
         <w:jc w:val="both"/>
         <w:rPr>
           <w:rFonts w:ascii="Times New Roman" w:hAnsi="Times New Roman" w:cs="Times New Roman"/>
-          <w:sz w:val="28"/>
-          <w:szCs w:val="28"/>
-        </w:rPr>
-      </w:pPr>
-      <w:r>
-        <w:rPr>
-          <w:rFonts w:ascii="Times New Roman" w:hAnsi="Times New Roman" w:cs="Times New Roman"/>
-          <w:sz w:val="28"/>
-          <w:szCs w:val="28"/>
+          <w:sz w:val="24"/>
+          <w:szCs w:val="24"/>
+        </w:rPr>
+      </w:pPr>
+      <w:r>
+        <w:rPr>
+          <w:rFonts w:ascii="Times New Roman" w:hAnsi="Times New Roman" w:cs="Times New Roman"/>
+          <w:sz w:val="24"/>
+          <w:szCs w:val="24"/>
         </w:rPr>
         <w:t>Enhanced Appointment Management: Introduce features for rescheduling and cancelling appointments.</w:t>
       </w:r>
@@ -3037,15 +2959,15 @@
         <w:jc w:val="both"/>
         <w:rPr>
           <w:rFonts w:ascii="Times New Roman" w:hAnsi="Times New Roman" w:cs="Times New Roman"/>
-          <w:sz w:val="28"/>
-          <w:szCs w:val="28"/>
-        </w:rPr>
-      </w:pPr>
-      <w:r>
-        <w:rPr>
-          <w:rFonts w:ascii="Times New Roman" w:hAnsi="Times New Roman" w:cs="Times New Roman"/>
-          <w:sz w:val="28"/>
-          <w:szCs w:val="28"/>
+          <w:sz w:val="24"/>
+          <w:szCs w:val="24"/>
+        </w:rPr>
+      </w:pPr>
+      <w:r>
+        <w:rPr>
+          <w:rFonts w:ascii="Times New Roman" w:hAnsi="Times New Roman" w:cs="Times New Roman"/>
+          <w:sz w:val="24"/>
+          <w:szCs w:val="24"/>
         </w:rPr>
         <w:t>Improved Medicine Inventory Management: Implement real-time stock updates and alerts for low inventory.</w:t>
       </w:r>
@@ -3056,15 +2978,15 @@
         <w:jc w:val="both"/>
         <w:rPr>
           <w:rFonts w:ascii="Times New Roman" w:hAnsi="Times New Roman" w:cs="Times New Roman"/>
-          <w:sz w:val="28"/>
-          <w:szCs w:val="28"/>
-        </w:rPr>
-      </w:pPr>
-      <w:r>
-        <w:rPr>
-          <w:rFonts w:ascii="Times New Roman" w:hAnsi="Times New Roman" w:cs="Times New Roman"/>
-          <w:sz w:val="28"/>
-          <w:szCs w:val="28"/>
+          <w:sz w:val="24"/>
+          <w:szCs w:val="24"/>
+        </w:rPr>
+      </w:pPr>
+      <w:r>
+        <w:rPr>
+          <w:rFonts w:ascii="Times New Roman" w:hAnsi="Times New Roman" w:cs="Times New Roman"/>
+          <w:sz w:val="24"/>
+          <w:szCs w:val="24"/>
         </w:rPr>
         <w:t>9. Bibliography and References</w:t>
       </w:r>
@@ -3075,15 +2997,15 @@
         <w:jc w:val="both"/>
         <w:rPr>
           <w:rFonts w:ascii="Times New Roman" w:hAnsi="Times New Roman" w:cs="Times New Roman"/>
-          <w:sz w:val="28"/>
-          <w:szCs w:val="28"/>
-        </w:rPr>
-      </w:pPr>
-      <w:r>
-        <w:rPr>
-          <w:rFonts w:ascii="Times New Roman" w:hAnsi="Times New Roman" w:cs="Times New Roman"/>
-          <w:sz w:val="28"/>
-          <w:szCs w:val="28"/>
+          <w:sz w:val="24"/>
+          <w:szCs w:val="24"/>
+        </w:rPr>
+      </w:pPr>
+      <w:r>
+        <w:rPr>
+          <w:rFonts w:ascii="Times New Roman" w:hAnsi="Times New Roman" w:cs="Times New Roman"/>
+          <w:sz w:val="24"/>
+          <w:szCs w:val="24"/>
         </w:rPr>
         <w:t>PHP Manual</w:t>
       </w:r>
@@ -3094,15 +3016,15 @@
         <w:jc w:val="both"/>
         <w:rPr>
           <w:rFonts w:ascii="Times New Roman" w:hAnsi="Times New Roman" w:cs="Times New Roman"/>
-          <w:sz w:val="28"/>
-          <w:szCs w:val="28"/>
-        </w:rPr>
-      </w:pPr>
-      <w:r>
-        <w:rPr>
-          <w:rFonts w:ascii="Times New Roman" w:hAnsi="Times New Roman" w:cs="Times New Roman"/>
-          <w:sz w:val="28"/>
-          <w:szCs w:val="28"/>
+          <w:sz w:val="24"/>
+          <w:szCs w:val="24"/>
+        </w:rPr>
+      </w:pPr>
+      <w:r>
+        <w:rPr>
+          <w:rFonts w:ascii="Times New Roman" w:hAnsi="Times New Roman" w:cs="Times New Roman"/>
+          <w:sz w:val="24"/>
+          <w:szCs w:val="24"/>
         </w:rPr>
         <w:t>MySQL Documentation</w:t>
       </w:r>
@@ -3113,15 +3035,15 @@
         <w:jc w:val="both"/>
         <w:rPr>
           <w:rFonts w:ascii="Times New Roman" w:hAnsi="Times New Roman" w:cs="Times New Roman"/>
-          <w:sz w:val="28"/>
-          <w:szCs w:val="28"/>
-        </w:rPr>
-      </w:pPr>
-      <w:r>
-        <w:rPr>
-          <w:rFonts w:ascii="Times New Roman" w:hAnsi="Times New Roman" w:cs="Times New Roman"/>
-          <w:sz w:val="28"/>
-          <w:szCs w:val="28"/>
+          <w:sz w:val="24"/>
+          <w:szCs w:val="24"/>
+        </w:rPr>
+      </w:pPr>
+      <w:r>
+        <w:rPr>
+          <w:rFonts w:ascii="Times New Roman" w:hAnsi="Times New Roman" w:cs="Times New Roman"/>
+          <w:sz w:val="24"/>
+          <w:szCs w:val="24"/>
         </w:rPr>
         <w:t>WAMP Server Documentation</w:t>
       </w:r>
@@ -3132,15 +3054,15 @@
         <w:jc w:val="both"/>
         <w:rPr>
           <w:rFonts w:ascii="Times New Roman" w:hAnsi="Times New Roman" w:cs="Times New Roman"/>
-          <w:sz w:val="28"/>
-          <w:szCs w:val="28"/>
-        </w:rPr>
-      </w:pPr>
-      <w:r>
-        <w:rPr>
-          <w:rFonts w:ascii="Times New Roman" w:hAnsi="Times New Roman" w:cs="Times New Roman"/>
-          <w:sz w:val="28"/>
-          <w:szCs w:val="28"/>
+          <w:sz w:val="24"/>
+          <w:szCs w:val="24"/>
+        </w:rPr>
+      </w:pPr>
+      <w:r>
+        <w:rPr>
+          <w:rFonts w:ascii="Times New Roman" w:hAnsi="Times New Roman" w:cs="Times New Roman"/>
+          <w:sz w:val="24"/>
+          <w:szCs w:val="24"/>
         </w:rPr>
         <w:t>Apache HTTP Server Documentation</w:t>
       </w:r>
@@ -3151,15 +3073,15 @@
         <w:jc w:val="both"/>
         <w:rPr>
           <w:rFonts w:ascii="Times New Roman" w:hAnsi="Times New Roman" w:cs="Times New Roman"/>
-          <w:sz w:val="28"/>
-          <w:szCs w:val="28"/>
-        </w:rPr>
-      </w:pPr>
-      <w:r>
-        <w:rPr>
-          <w:rFonts w:ascii="Times New Roman" w:hAnsi="Times New Roman" w:cs="Times New Roman"/>
-          <w:sz w:val="28"/>
-          <w:szCs w:val="28"/>
+          <w:sz w:val="24"/>
+          <w:szCs w:val="24"/>
+        </w:rPr>
+      </w:pPr>
+      <w:r>
+        <w:rPr>
+          <w:rFonts w:ascii="Times New Roman" w:hAnsi="Times New Roman" w:cs="Times New Roman"/>
+          <w:sz w:val="24"/>
+          <w:szCs w:val="24"/>
         </w:rPr>
         <w:t>HTML5 Documentation</w:t>
       </w:r>
@@ -3168,8 +3090,8 @@
       <w:pPr>
         <w:rPr>
           <w:rFonts w:ascii="Times New Roman" w:hAnsi="Times New Roman" w:cs="Times New Roman"/>
-          <w:sz w:val="28"/>
-          <w:szCs w:val="28"/>
+          <w:sz w:val="24"/>
+          <w:szCs w:val="24"/>
         </w:rPr>
       </w:pPr>
     </w:p>
@@ -5254,4 +5176,16 @@
     </a:ext>
   </a:extLst>
 </a:theme>
+</file>
+
+<file path=customXml/item1.xml><?xml version="1.0" encoding="utf-8"?>
+<b:Sources xmlns:b="http://schemas.openxmlformats.org/officeDocument/2006/bibliography" xmlns="http://schemas.openxmlformats.org/officeDocument/2006/bibliography" SelectedStyle="\APASixthEditionOfficeOnline.xsl" StyleName="APA" Version="6"/>
+</file>
+
+<file path=customXml/itemProps1.xml><?xml version="1.0" encoding="utf-8"?>
+<ds:datastoreItem xmlns:ds="http://schemas.openxmlformats.org/officeDocument/2006/customXml" ds:itemID="{AFA1B90F-4C5A-4131-92D1-A56630F80026}">
+  <ds:schemaRefs>
+    <ds:schemaRef ds:uri="http://schemas.openxmlformats.org/officeDocument/2006/bibliography"/>
+  </ds:schemaRefs>
+</ds:datastoreItem>
 </file>
</xml_diff>